<commit_message>
Update the report of question 1
</commit_message>
<xml_diff>
--- a/reports/Exploratory_Data_Analysis_Report.docx
+++ b/reports/Exploratory_Data_Analysis_Report.docx
@@ -40,6 +40,64 @@
       </w:pPr>
       <w:r>
         <w:t>Executive Summary</w:t>
+      </w:r>
+    </w:p>
+    <w:p>
+      <w:pPr>
+        <w:pStyle w:val="ListParagraph"/>
+        <w:numPr>
+          <w:ilvl w:val="0"/>
+          <w:numId w:val="21"/>
+        </w:numPr>
+      </w:pPr>
+      <w:r>
+        <w:t>Most features do not follow a normal distribution. As such, techniques that don't presuppose a normal distribution are favored. For instance, normalization is preferred over standardization for scaling purposes.</w:t>
+      </w:r>
+    </w:p>
+    <w:p>
+      <w:pPr>
+        <w:pStyle w:val="ListParagraph"/>
+        <w:numPr>
+          <w:ilvl w:val="0"/>
+          <w:numId w:val="21"/>
+        </w:numPr>
+      </w:pPr>
+      <w:r>
+        <w:t>The distribution of many features is bimodal, suggesting the presence of two or more distinct groups or clusters within the observations.</w:t>
+      </w:r>
+    </w:p>
+    <w:p>
+      <w:pPr>
+        <w:pStyle w:val="ListParagraph"/>
+        <w:numPr>
+          <w:ilvl w:val="0"/>
+          <w:numId w:val="21"/>
+        </w:numPr>
+      </w:pPr>
+      <w:r>
+        <w:t>The features "stretch" and "twist" can be omitted to simplify the dataset. They exhibit a high correlation</w:t>
+      </w:r>
+      <w:r>
+        <w:t>, mutual information</w:t>
+      </w:r>
+      <w:r>
+        <w:t xml:space="preserve"> with the "avg_stretch" and "avg_twist" features, and the latter two even demonstrate a more robust relationship with other attributes.</w:t>
+      </w:r>
+    </w:p>
+    <w:p>
+      <w:pPr>
+        <w:pStyle w:val="ListParagraph"/>
+        <w:numPr>
+          <w:ilvl w:val="0"/>
+          <w:numId w:val="21"/>
+        </w:numPr>
+        <w:rPr>
+          <w:sz w:val="24"/>
+          <w:szCs w:val="24"/>
+        </w:rPr>
+      </w:pPr>
+      <w:r>
+        <w:t>Should "theta" be considered as the target variable, it's advisable to exclude "distance" from the dataset due to their lack of interdependency.</w:t>
       </w:r>
     </w:p>
     <w:p>
@@ -333,14 +391,27 @@
                             <w:r>
                               <w:t xml:space="preserve">Figure </w:t>
                             </w:r>
-                            <w:fldSimple w:instr=" SEQ Figure \* ARABIC ">
-                              <w:r>
-                                <w:rPr>
-                                  <w:noProof/>
-                                </w:rPr>
-                                <w:t>1</w:t>
-                              </w:r>
-                            </w:fldSimple>
+                            <w:r>
+                              <w:fldChar w:fldCharType="begin"/>
+                            </w:r>
+                            <w:r>
+                              <w:instrText xml:space="preserve"> SEQ Figure \* ARABIC </w:instrText>
+                            </w:r>
+                            <w:r>
+                              <w:fldChar w:fldCharType="separate"/>
+                            </w:r>
+                            <w:r>
+                              <w:rPr>
+                                <w:noProof/>
+                              </w:rPr>
+                              <w:t>1</w:t>
+                            </w:r>
+                            <w:r>
+                              <w:rPr>
+                                <w:noProof/>
+                              </w:rPr>
+                              <w:fldChar w:fldCharType="end"/>
+                            </w:r>
                             <w:r>
                               <w:t>. Data Quality Examination</w:t>
                             </w:r>
@@ -379,14 +450,27 @@
                       <w:r>
                         <w:t xml:space="preserve">Figure </w:t>
                       </w:r>
-                      <w:fldSimple w:instr=" SEQ Figure \* ARABIC ">
-                        <w:r>
-                          <w:rPr>
-                            <w:noProof/>
-                          </w:rPr>
-                          <w:t>1</w:t>
-                        </w:r>
-                      </w:fldSimple>
+                      <w:r>
+                        <w:fldChar w:fldCharType="begin"/>
+                      </w:r>
+                      <w:r>
+                        <w:instrText xml:space="preserve"> SEQ Figure \* ARABIC </w:instrText>
+                      </w:r>
+                      <w:r>
+                        <w:fldChar w:fldCharType="separate"/>
+                      </w:r>
+                      <w:r>
+                        <w:rPr>
+                          <w:noProof/>
+                        </w:rPr>
+                        <w:t>1</w:t>
+                      </w:r>
+                      <w:r>
+                        <w:rPr>
+                          <w:noProof/>
+                        </w:rPr>
+                        <w:fldChar w:fldCharType="end"/>
+                      </w:r>
                       <w:r>
                         <w:t>. Data Quality Examination</w:t>
                       </w:r>
@@ -481,6 +565,7 @@
         </w:numPr>
       </w:pPr>
       <w:r>
+        <w:lastRenderedPageBreak/>
         <w:t>Data Quality</w:t>
       </w:r>
     </w:p>
@@ -522,11 +607,6 @@
       </w:r>
     </w:p>
     <w:p>
-      <w:r>
-        <w:br w:type="page"/>
-      </w:r>
-    </w:p>
-    <w:p>
       <w:pPr>
         <w:pStyle w:val="Heading1"/>
         <w:numPr>
@@ -534,6 +614,9 @@
           <w:numId w:val="1"/>
         </w:numPr>
       </w:pPr>
+      <w:r>
+        <w:br w:type="page"/>
+      </w:r>
       <w:r>
         <w:lastRenderedPageBreak/>
         <w:t>Univariate Analysis</w:t>
@@ -617,14 +700,27 @@
       <w:r>
         <w:t xml:space="preserve">Figure </w:t>
       </w:r>
-      <w:fldSimple w:instr=" SEQ Figure \* ARABIC ">
-        <w:r>
-          <w:rPr>
-            <w:noProof/>
-          </w:rPr>
-          <w:t>2</w:t>
-        </w:r>
-      </w:fldSimple>
+      <w:r>
+        <w:fldChar w:fldCharType="begin"/>
+      </w:r>
+      <w:r>
+        <w:instrText xml:space="preserve"> SEQ Figure \* ARABIC </w:instrText>
+      </w:r>
+      <w:r>
+        <w:fldChar w:fldCharType="separate"/>
+      </w:r>
+      <w:r>
+        <w:rPr>
+          <w:noProof/>
+        </w:rPr>
+        <w:t>2</w:t>
+      </w:r>
+      <w:r>
+        <w:rPr>
+          <w:noProof/>
+        </w:rPr>
+        <w:fldChar w:fldCharType="end"/>
+      </w:r>
       <w:r>
         <w:t>. Statistical Summary of the Dataset</w:t>
       </w:r>
@@ -692,13 +788,7 @@
         </w:numPr>
       </w:pPr>
       <w:r>
-        <w:t>For columns like</w:t>
-      </w:r>
-      <w:r>
-        <w:t xml:space="preserve"> “theta”,</w:t>
-      </w:r>
-      <w:r>
-        <w:t xml:space="preserve"> "twist", "avg_twist", and "distance", there are significant gaps between the 3rd quartile and the max value, and between the min value and the 1st quartile. This might suggest the presence of outliers.</w:t>
+        <w:t>For columns like “theta”, "twist", "avg_twist", and "distance", there are significant gaps between the 3rd quartile and the max value, and between the min value and the 1st quartile. This might suggest the presence of outliers.</w:t>
       </w:r>
     </w:p>
     <w:p>
@@ -780,14 +870,27 @@
       <w:r>
         <w:t xml:space="preserve">Figure </w:t>
       </w:r>
-      <w:fldSimple w:instr=" SEQ Figure \* ARABIC ">
-        <w:r>
-          <w:rPr>
-            <w:noProof/>
-          </w:rPr>
-          <w:t>3</w:t>
-        </w:r>
-      </w:fldSimple>
+      <w:r>
+        <w:fldChar w:fldCharType="begin"/>
+      </w:r>
+      <w:r>
+        <w:instrText xml:space="preserve"> SEQ Figure \* ARABIC </w:instrText>
+      </w:r>
+      <w:r>
+        <w:fldChar w:fldCharType="separate"/>
+      </w:r>
+      <w:r>
+        <w:rPr>
+          <w:noProof/>
+        </w:rPr>
+        <w:t>3</w:t>
+      </w:r>
+      <w:r>
+        <w:rPr>
+          <w:noProof/>
+        </w:rPr>
+        <w:fldChar w:fldCharType="end"/>
+      </w:r>
       <w:r>
         <w:t>. Histograms of each feature</w:t>
       </w:r>
@@ -857,10 +960,7 @@
               </w:numPr>
             </w:pPr>
             <w:r>
-              <w:t>T</w:t>
-            </w:r>
-            <w:r>
-              <w:t xml:space="preserve">he bimodal nature suggests there might be </w:t>
+              <w:t xml:space="preserve">The bimodal nature suggests there might be </w:t>
             </w:r>
             <w:r>
               <w:rPr>
@@ -1297,8 +1397,97 @@
     </w:tbl>
     <w:p>
       <w:pPr>
-        <w:pStyle w:val="Heading2"/>
-      </w:pPr>
+        <w:spacing w:before="120" w:after="120"/>
+        <w:rPr>
+          <w:b/>
+          <w:bCs/>
+          <w:sz w:val="24"/>
+          <w:szCs w:val="24"/>
+        </w:rPr>
+      </w:pPr>
+      <w:r>
+        <w:rPr>
+          <w:b/>
+          <w:bCs/>
+          <w:sz w:val="24"/>
+          <w:szCs w:val="24"/>
+        </w:rPr>
+        <w:t xml:space="preserve">KEY TAKEAWAYS: </w:t>
+      </w:r>
+    </w:p>
+    <w:p>
+      <w:pPr>
+        <w:pStyle w:val="ListParagraph"/>
+        <w:numPr>
+          <w:ilvl w:val="0"/>
+          <w:numId w:val="17"/>
+        </w:numPr>
+        <w:rPr>
+          <w:b/>
+          <w:bCs/>
+          <w:color w:val="2F5496" w:themeColor="accent1" w:themeShade="BF"/>
+          <w:sz w:val="24"/>
+          <w:szCs w:val="24"/>
+        </w:rPr>
+      </w:pPr>
+      <w:r>
+        <w:rPr>
+          <w:b/>
+          <w:bCs/>
+          <w:color w:val="2F5496" w:themeColor="accent1" w:themeShade="BF"/>
+          <w:sz w:val="24"/>
+          <w:szCs w:val="24"/>
+        </w:rPr>
+        <w:t>There is no normal distribution, except for “</w:t>
+      </w:r>
+      <w:proofErr w:type="gramStart"/>
+      <w:r>
+        <w:rPr>
+          <w:b/>
+          <w:bCs/>
+          <w:color w:val="2F5496" w:themeColor="accent1" w:themeShade="BF"/>
+          <w:sz w:val="24"/>
+          <w:szCs w:val="24"/>
+        </w:rPr>
+        <w:t>distance</w:t>
+      </w:r>
+      <w:proofErr w:type="gramEnd"/>
+      <w:r>
+        <w:rPr>
+          <w:b/>
+          <w:bCs/>
+          <w:color w:val="2F5496" w:themeColor="accent1" w:themeShade="BF"/>
+          <w:sz w:val="24"/>
+          <w:szCs w:val="24"/>
+        </w:rPr>
+        <w:t>”</w:t>
+      </w:r>
+    </w:p>
+    <w:p>
+      <w:pPr>
+        <w:pStyle w:val="ListParagraph"/>
+        <w:numPr>
+          <w:ilvl w:val="0"/>
+          <w:numId w:val="17"/>
+        </w:numPr>
+        <w:rPr>
+          <w:b/>
+          <w:bCs/>
+          <w:color w:val="2F5496" w:themeColor="accent1" w:themeShade="BF"/>
+          <w:sz w:val="24"/>
+          <w:szCs w:val="24"/>
+        </w:rPr>
+      </w:pPr>
+      <w:r>
+        <w:rPr>
+          <w:b/>
+          <w:bCs/>
+          <w:color w:val="2F5496" w:themeColor="accent1" w:themeShade="BF"/>
+          <w:sz w:val="24"/>
+          <w:szCs w:val="24"/>
+        </w:rPr>
+        <w:t>Most distributions are bimodal, implying there might be two or more potential groups, clusters.</w:t>
+      </w:r>
     </w:p>
     <w:p>
       <w:pPr>
@@ -1378,14 +1567,27 @@
       <w:r>
         <w:t xml:space="preserve">Figure </w:t>
       </w:r>
-      <w:fldSimple w:instr=" SEQ Figure \* ARABIC ">
-        <w:r>
-          <w:rPr>
-            <w:noProof/>
-          </w:rPr>
-          <w:t>4</w:t>
-        </w:r>
-      </w:fldSimple>
+      <w:r>
+        <w:fldChar w:fldCharType="begin"/>
+      </w:r>
+      <w:r>
+        <w:instrText xml:space="preserve"> SEQ Figure \* ARABIC </w:instrText>
+      </w:r>
+      <w:r>
+        <w:fldChar w:fldCharType="separate"/>
+      </w:r>
+      <w:r>
+        <w:rPr>
+          <w:noProof/>
+        </w:rPr>
+        <w:t>4</w:t>
+      </w:r>
+      <w:r>
+        <w:rPr>
+          <w:noProof/>
+        </w:rPr>
+        <w:fldChar w:fldCharType="end"/>
+      </w:r>
       <w:r>
         <w:t>. Boxplots of each feature</w:t>
       </w:r>
@@ -1399,19 +1601,7 @@
         </w:numPr>
       </w:pPr>
       <w:r>
-        <w:t xml:space="preserve">Stretch and </w:t>
-      </w:r>
-      <w:r>
-        <w:t>a</w:t>
-      </w:r>
-      <w:r>
-        <w:t>vg_</w:t>
-      </w:r>
-      <w:r>
-        <w:t>s</w:t>
-      </w:r>
-      <w:r>
-        <w:t>tretch have data values closely centered around zero.</w:t>
+        <w:t>Stretch and avg_stretch have data values closely centered around zero.</w:t>
       </w:r>
     </w:p>
     <w:p>
@@ -1435,13 +1625,7 @@
         </w:numPr>
       </w:pPr>
       <w:r>
-        <w:t xml:space="preserve">Twist displays a </w:t>
-      </w:r>
-      <w:r>
-        <w:t>widespread</w:t>
-      </w:r>
-      <w:r>
-        <w:t>, with the central 50% of values spanning a large range.</w:t>
+        <w:t>Twist displays a widespread, with the central 50% of values spanning a large range.</w:t>
       </w:r>
     </w:p>
     <w:p>
@@ -1451,40 +1635,128 @@
           <w:ilvl w:val="0"/>
           <w:numId w:val="12"/>
         </w:numPr>
-      </w:pPr>
-      <w:r>
-        <w:t>A</w:t>
-      </w:r>
-      <w:r>
-        <w:t>vg_</w:t>
-      </w:r>
-      <w:r>
-        <w:t>t</w:t>
-      </w:r>
-      <w:r>
-        <w:t>wist showcases a symmetric distribution with moderate variability.</w:t>
-      </w:r>
-    </w:p>
-    <w:p/>
+        <w:rPr>
+          <w:b/>
+          <w:bCs/>
+        </w:rPr>
+      </w:pPr>
+      <w:r>
+        <w:lastRenderedPageBreak/>
+        <w:t>Avg_twist showcases a symmetric distribution with moderate variability.</w:t>
+      </w:r>
+    </w:p>
+    <w:p>
+      <w:pPr>
+        <w:rPr>
+          <w:b/>
+          <w:bCs/>
+          <w:sz w:val="24"/>
+          <w:szCs w:val="24"/>
+        </w:rPr>
+      </w:pPr>
+      <w:r>
+        <w:rPr>
+          <w:b/>
+          <w:bCs/>
+          <w:sz w:val="24"/>
+          <w:szCs w:val="24"/>
+        </w:rPr>
+        <w:t>KEY TAKEWAYS:</w:t>
+      </w:r>
+    </w:p>
     <w:p>
       <w:pPr>
         <w:pStyle w:val="ListParagraph"/>
         <w:numPr>
           <w:ilvl w:val="0"/>
-          <w:numId w:val="13"/>
+          <w:numId w:val="18"/>
         </w:numPr>
-      </w:pPr>
-      <w:r>
-        <w:lastRenderedPageBreak/>
-        <w:t xml:space="preserve">This could be an indicator that before any modeling or further analysis, some sort of </w:t>
-      </w:r>
-      <w:r>
-        <w:rPr>
-          <w:color w:val="C00000"/>
-        </w:rPr>
-        <w:t>normalization or standardization might be necessary</w:t>
-      </w:r>
-      <w:r>
+        <w:rPr>
+          <w:b/>
+          <w:bCs/>
+          <w:color w:val="2F5496" w:themeColor="accent1" w:themeShade="BF"/>
+          <w:sz w:val="24"/>
+          <w:szCs w:val="24"/>
+        </w:rPr>
+      </w:pPr>
+      <w:r>
+        <w:rPr>
+          <w:b/>
+          <w:bCs/>
+          <w:color w:val="2F5496" w:themeColor="accent1" w:themeShade="BF"/>
+          <w:sz w:val="24"/>
+          <w:szCs w:val="24"/>
+        </w:rPr>
+        <w:t>N</w:t>
+      </w:r>
+      <w:r>
+        <w:rPr>
+          <w:b/>
+          <w:bCs/>
+          <w:color w:val="2F5496" w:themeColor="accent1" w:themeShade="BF"/>
+          <w:sz w:val="24"/>
+          <w:szCs w:val="24"/>
+        </w:rPr>
+        <w:t>ormalization might be necessary</w:t>
+      </w:r>
+      <w:r>
+        <w:rPr>
+          <w:b/>
+          <w:bCs/>
+          <w:color w:val="2F5496" w:themeColor="accent1" w:themeShade="BF"/>
+          <w:sz w:val="24"/>
+          <w:szCs w:val="24"/>
+        </w:rPr>
+        <w:t xml:space="preserve"> (Standardization is not suitable since most distribution</w:t>
+      </w:r>
+      <w:r>
+        <w:rPr>
+          <w:b/>
+          <w:bCs/>
+          <w:color w:val="2F5496" w:themeColor="accent1" w:themeShade="BF"/>
+          <w:sz w:val="24"/>
+          <w:szCs w:val="24"/>
+        </w:rPr>
+        <w:t>s</w:t>
+      </w:r>
+      <w:r>
+        <w:rPr>
+          <w:b/>
+          <w:bCs/>
+          <w:color w:val="2F5496" w:themeColor="accent1" w:themeShade="BF"/>
+          <w:sz w:val="24"/>
+          <w:szCs w:val="24"/>
+        </w:rPr>
+        <w:t xml:space="preserve"> </w:t>
+      </w:r>
+      <w:r>
+        <w:rPr>
+          <w:b/>
+          <w:bCs/>
+          <w:color w:val="2F5496" w:themeColor="accent1" w:themeShade="BF"/>
+          <w:sz w:val="24"/>
+          <w:szCs w:val="24"/>
+        </w:rPr>
+        <w:t>are</w:t>
+      </w:r>
+      <w:r>
+        <w:rPr>
+          <w:b/>
+          <w:bCs/>
+          <w:color w:val="2F5496" w:themeColor="accent1" w:themeShade="BF"/>
+          <w:sz w:val="24"/>
+          <w:szCs w:val="24"/>
+        </w:rPr>
+        <w:t xml:space="preserve"> not normal)</w:t>
+      </w:r>
+      <w:r>
+        <w:rPr>
+          <w:b/>
+          <w:bCs/>
+          <w:color w:val="2F5496" w:themeColor="accent1" w:themeShade="BF"/>
+          <w:sz w:val="24"/>
+          <w:szCs w:val="24"/>
+        </w:rPr>
         <w:t>.</w:t>
       </w:r>
     </w:p>
@@ -1493,50 +1765,25 @@
         <w:pStyle w:val="ListParagraph"/>
         <w:numPr>
           <w:ilvl w:val="0"/>
-          <w:numId w:val="13"/>
+          <w:numId w:val="18"/>
         </w:numPr>
-      </w:pPr>
-      <w:r>
-        <w:t xml:space="preserve">Given the presence of outliers in the </w:t>
-      </w:r>
-      <w:r>
-        <w:rPr>
-          <w:color w:val="C00000"/>
-        </w:rPr>
-        <w:t>t</w:t>
-      </w:r>
-      <w:r>
-        <w:rPr>
-          <w:color w:val="C00000"/>
-        </w:rPr>
-        <w:t xml:space="preserve">heta and </w:t>
-      </w:r>
-      <w:r>
-        <w:rPr>
-          <w:color w:val="C00000"/>
-        </w:rPr>
-        <w:t>d</w:t>
-      </w:r>
-      <w:r>
-        <w:rPr>
-          <w:color w:val="C00000"/>
-        </w:rPr>
-        <w:t>istance</w:t>
-      </w:r>
-      <w:r>
-        <w:t xml:space="preserve"> variables, </w:t>
-      </w:r>
-      <w:r>
-        <w:rPr>
-          <w:color w:val="C00000"/>
-        </w:rPr>
-        <w:t>further investigation</w:t>
-      </w:r>
-      <w:r>
-        <w:t xml:space="preserve"> into these data points is crucial</w:t>
-      </w:r>
-      <w:r>
-        <w:t>.</w:t>
+        <w:rPr>
+          <w:b/>
+          <w:bCs/>
+          <w:color w:val="2F5496" w:themeColor="accent1" w:themeShade="BF"/>
+          <w:sz w:val="24"/>
+          <w:szCs w:val="24"/>
+        </w:rPr>
+      </w:pPr>
+      <w:r>
+        <w:rPr>
+          <w:b/>
+          <w:bCs/>
+          <w:color w:val="2F5496" w:themeColor="accent1" w:themeShade="BF"/>
+          <w:sz w:val="24"/>
+          <w:szCs w:val="24"/>
+        </w:rPr>
+        <w:t>Given the presence of outliers in the theta and distance variables, further investigation into these data points is crucial.</w:t>
       </w:r>
     </w:p>
     <w:p>
@@ -1544,47 +1791,1163 @@
         <w:pStyle w:val="ListParagraph"/>
         <w:numPr>
           <w:ilvl w:val="0"/>
-          <w:numId w:val="13"/>
+          <w:numId w:val="18"/>
         </w:numPr>
-      </w:pPr>
+        <w:rPr>
+          <w:b/>
+          <w:bCs/>
+          <w:color w:val="2F5496" w:themeColor="accent1" w:themeShade="BF"/>
+          <w:sz w:val="24"/>
+          <w:szCs w:val="24"/>
+        </w:rPr>
+      </w:pPr>
+      <w:r>
+        <w:rPr>
+          <w:b/>
+          <w:bCs/>
+          <w:color w:val="2F5496" w:themeColor="accent1" w:themeShade="BF"/>
+          <w:sz w:val="24"/>
+          <w:szCs w:val="24"/>
+        </w:rPr>
+        <w:t>Even though s</w:t>
+      </w:r>
+      <w:r>
+        <w:rPr>
+          <w:b/>
+          <w:bCs/>
+          <w:color w:val="2F5496" w:themeColor="accent1" w:themeShade="BF"/>
+          <w:sz w:val="24"/>
+          <w:szCs w:val="24"/>
+        </w:rPr>
+        <w:t>ome transformations, might be beneficial, especially for theta and twist variables that seem skewed or have wide ranges</w:t>
+      </w:r>
+      <w:r>
+        <w:rPr>
+          <w:b/>
+          <w:bCs/>
+          <w:color w:val="2F5496" w:themeColor="accent1" w:themeShade="BF"/>
+          <w:sz w:val="24"/>
+          <w:szCs w:val="24"/>
+        </w:rPr>
+        <w:t>, we don’t have enough domain-knowledge to ensure there would be no loss of information.</w:t>
+      </w:r>
+    </w:p>
+    <w:p>
+      <w:pPr>
+        <w:pStyle w:val="Heading1"/>
+        <w:numPr>
+          <w:ilvl w:val="0"/>
+          <w:numId w:val="1"/>
+        </w:numPr>
+      </w:pPr>
+      <w:r>
+        <w:t>Data Processing and Transformation</w:t>
+      </w:r>
+    </w:p>
+    <w:p>
+      <w:r>
+        <w:t>Before proceeding with further analysis, it's beneficial to eliminate outliers and normalize the data for two primary reasons:</w:t>
+      </w:r>
+    </w:p>
+    <w:p>
+      <w:pPr>
+        <w:pStyle w:val="ListParagraph"/>
+        <w:numPr>
+          <w:ilvl w:val="0"/>
+          <w:numId w:val="15"/>
+        </w:numPr>
+      </w:pPr>
+      <w:r>
+        <w:t>Firstly, by comparing the analysis results of both the original and processed data, we can ensure consistency. If the results align, it's prudent to continue with the processed data.</w:t>
+      </w:r>
+    </w:p>
+    <w:p>
+      <w:pPr>
+        <w:pStyle w:val="ListParagraph"/>
+        <w:numPr>
+          <w:ilvl w:val="0"/>
+          <w:numId w:val="15"/>
+        </w:numPr>
+      </w:pPr>
+      <w:r>
+        <w:t xml:space="preserve">Secondly, </w:t>
+      </w:r>
+      <w:r>
+        <w:t>cleansed</w:t>
+      </w:r>
+      <w:r>
+        <w:t xml:space="preserve"> and normalized data often enhances processing speed in subsequent steps.</w:t>
+      </w:r>
+    </w:p>
+    <w:p>
+      <w:r>
+        <w:t>The IQR technique was used to remove outliers from the dataset. Then, the dataset was normalized with Min-Max Scaling.</w:t>
+      </w:r>
+    </w:p>
+    <w:p>
+      <w:pPr>
+        <w:keepNext/>
+        <w:jc w:val="center"/>
+      </w:pPr>
+      <w:r>
+        <w:rPr>
+          <w:noProof/>
+        </w:rPr>
+        <w:drawing>
+          <wp:inline distT="0" distB="0" distL="0" distR="0" wp14:anchorId="49CE3AB6" wp14:editId="4AF9C9AF">
+            <wp:extent cx="4128659" cy="2809875"/>
+            <wp:effectExtent l="0" t="0" r="5715" b="0"/>
+            <wp:docPr id="648742487" name="Picture 1"/>
+            <wp:cNvGraphicFramePr>
+              <a:graphicFrameLocks xmlns:a="http://schemas.openxmlformats.org/drawingml/2006/main" noChangeAspect="1"/>
+            </wp:cNvGraphicFramePr>
+            <a:graphic xmlns:a="http://schemas.openxmlformats.org/drawingml/2006/main">
+              <a:graphicData uri="http://schemas.openxmlformats.org/drawingml/2006/picture">
+                <pic:pic xmlns:pic="http://schemas.openxmlformats.org/drawingml/2006/picture">
+                  <pic:nvPicPr>
+                    <pic:cNvPr id="0" name="Picture 1"/>
+                    <pic:cNvPicPr>
+                      <a:picLocks noChangeAspect="1" noChangeArrowheads="1"/>
+                    </pic:cNvPicPr>
+                  </pic:nvPicPr>
+                  <pic:blipFill>
+                    <a:blip r:embed="rId9" cstate="print">
+                      <a:extLst>
+                        <a:ext uri="{28A0092B-C50C-407E-A947-70E740481C1C}">
+                          <a14:useLocalDpi xmlns:a14="http://schemas.microsoft.com/office/drawing/2010/main" val="0"/>
+                        </a:ext>
+                      </a:extLst>
+                    </a:blip>
+                    <a:srcRect/>
+                    <a:stretch>
+                      <a:fillRect/>
+                    </a:stretch>
+                  </pic:blipFill>
+                  <pic:spPr bwMode="auto">
+                    <a:xfrm>
+                      <a:off x="0" y="0"/>
+                      <a:ext cx="4169208" cy="2837472"/>
+                    </a:xfrm>
+                    <a:prstGeom prst="rect">
+                      <a:avLst/>
+                    </a:prstGeom>
+                    <a:noFill/>
+                    <a:ln>
+                      <a:noFill/>
+                    </a:ln>
+                  </pic:spPr>
+                </pic:pic>
+              </a:graphicData>
+            </a:graphic>
+          </wp:inline>
+        </w:drawing>
+      </w:r>
+    </w:p>
+    <w:p>
+      <w:pPr>
+        <w:pStyle w:val="Caption"/>
+        <w:jc w:val="center"/>
+      </w:pPr>
+      <w:r>
+        <w:t xml:space="preserve">Figure </w:t>
+      </w:r>
+      <w:r>
+        <w:fldChar w:fldCharType="begin"/>
+      </w:r>
+      <w:r>
+        <w:instrText xml:space="preserve"> SEQ Figure \* ARABIC </w:instrText>
+      </w:r>
+      <w:r>
+        <w:fldChar w:fldCharType="separate"/>
+      </w:r>
+      <w:r>
+        <w:rPr>
+          <w:noProof/>
+        </w:rPr>
+        <w:t>5</w:t>
+      </w:r>
+      <w:r>
+        <w:fldChar w:fldCharType="end"/>
+      </w:r>
+      <w:r>
+        <w:t>. B</w:t>
+      </w:r>
+      <w:r>
+        <w:t>oxplots</w:t>
+      </w:r>
+      <w:r>
+        <w:t xml:space="preserve"> </w:t>
+      </w:r>
+      <w:r>
+        <w:t>of</w:t>
+      </w:r>
+      <w:r>
+        <w:t xml:space="preserve"> </w:t>
+      </w:r>
+      <w:r>
+        <w:t>each</w:t>
+      </w:r>
+      <w:r>
+        <w:t xml:space="preserve"> </w:t>
+      </w:r>
+      <w:r>
+        <w:t>column</w:t>
+      </w:r>
+      <w:r>
+        <w:t xml:space="preserve"> </w:t>
+      </w:r>
+      <w:r>
+        <w:t>in</w:t>
+      </w:r>
+      <w:r>
+        <w:t xml:space="preserve"> </w:t>
+      </w:r>
+      <w:r>
+        <w:t>original</w:t>
+      </w:r>
+      <w:r>
+        <w:t xml:space="preserve"> </w:t>
+      </w:r>
+      <w:r>
+        <w:t>dataset</w:t>
+      </w:r>
+      <w:r>
+        <w:t>.</w:t>
+      </w:r>
+    </w:p>
+    <w:p>
+      <w:pPr>
+        <w:keepNext/>
+        <w:jc w:val="center"/>
+      </w:pPr>
+      <w:r>
+        <w:rPr>
+          <w:noProof/>
+        </w:rPr>
+        <w:lastRenderedPageBreak/>
+        <w:drawing>
+          <wp:inline distT="0" distB="0" distL="0" distR="0" wp14:anchorId="2E3F34C1" wp14:editId="6340E0B7">
+            <wp:extent cx="4128135" cy="2809517"/>
+            <wp:effectExtent l="0" t="0" r="5715" b="0"/>
+            <wp:docPr id="1156447740" name="Picture 2"/>
+            <wp:cNvGraphicFramePr>
+              <a:graphicFrameLocks xmlns:a="http://schemas.openxmlformats.org/drawingml/2006/main" noChangeAspect="1"/>
+            </wp:cNvGraphicFramePr>
+            <a:graphic xmlns:a="http://schemas.openxmlformats.org/drawingml/2006/main">
+              <a:graphicData uri="http://schemas.openxmlformats.org/drawingml/2006/picture">
+                <pic:pic xmlns:pic="http://schemas.openxmlformats.org/drawingml/2006/picture">
+                  <pic:nvPicPr>
+                    <pic:cNvPr id="0" name="Picture 2"/>
+                    <pic:cNvPicPr>
+                      <a:picLocks noChangeAspect="1" noChangeArrowheads="1"/>
+                    </pic:cNvPicPr>
+                  </pic:nvPicPr>
+                  <pic:blipFill>
+                    <a:blip r:embed="rId10" cstate="print">
+                      <a:extLst>
+                        <a:ext uri="{28A0092B-C50C-407E-A947-70E740481C1C}">
+                          <a14:useLocalDpi xmlns:a14="http://schemas.microsoft.com/office/drawing/2010/main" val="0"/>
+                        </a:ext>
+                      </a:extLst>
+                    </a:blip>
+                    <a:srcRect/>
+                    <a:stretch>
+                      <a:fillRect/>
+                    </a:stretch>
+                  </pic:blipFill>
+                  <pic:spPr bwMode="auto">
+                    <a:xfrm>
+                      <a:off x="0" y="0"/>
+                      <a:ext cx="4167141" cy="2836064"/>
+                    </a:xfrm>
+                    <a:prstGeom prst="rect">
+                      <a:avLst/>
+                    </a:prstGeom>
+                    <a:noFill/>
+                    <a:ln>
+                      <a:noFill/>
+                    </a:ln>
+                  </pic:spPr>
+                </pic:pic>
+              </a:graphicData>
+            </a:graphic>
+          </wp:inline>
+        </w:drawing>
+      </w:r>
+    </w:p>
+    <w:p>
+      <w:pPr>
+        <w:pStyle w:val="Caption"/>
+        <w:jc w:val="center"/>
+        <w:rPr>
+          <w:noProof/>
+        </w:rPr>
+      </w:pPr>
+      <w:r>
+        <w:t xml:space="preserve">Figure </w:t>
+      </w:r>
+      <w:r>
+        <w:fldChar w:fldCharType="begin"/>
+      </w:r>
+      <w:r>
+        <w:instrText xml:space="preserve"> SEQ Figure \* ARABIC </w:instrText>
+      </w:r>
+      <w:r>
+        <w:fldChar w:fldCharType="separate"/>
+      </w:r>
+      <w:r>
+        <w:rPr>
+          <w:noProof/>
+        </w:rPr>
+        <w:t>6</w:t>
+      </w:r>
+      <w:r>
+        <w:fldChar w:fldCharType="end"/>
+      </w:r>
+      <w:r>
+        <w:t xml:space="preserve">. </w:t>
+      </w:r>
+      <w:r>
+        <w:t>Boxplots of each column in dataset</w:t>
+      </w:r>
+      <w:r>
+        <w:rPr>
+          <w:noProof/>
+        </w:rPr>
+        <w:t xml:space="preserve"> with outliers removed.</w:t>
+      </w:r>
+    </w:p>
+    <w:p>
+      <w:pPr>
+        <w:keepNext/>
+        <w:jc w:val="center"/>
+      </w:pPr>
+      <w:r>
+        <w:rPr>
+          <w:noProof/>
+        </w:rPr>
+        <w:drawing>
+          <wp:inline distT="0" distB="0" distL="0" distR="0" wp14:anchorId="099568EB" wp14:editId="6A763BA6">
+            <wp:extent cx="4133850" cy="2842023"/>
+            <wp:effectExtent l="0" t="0" r="0" b="0"/>
+            <wp:docPr id="1138817556" name="Picture 3"/>
+            <wp:cNvGraphicFramePr>
+              <a:graphicFrameLocks xmlns:a="http://schemas.openxmlformats.org/drawingml/2006/main" noChangeAspect="1"/>
+            </wp:cNvGraphicFramePr>
+            <a:graphic xmlns:a="http://schemas.openxmlformats.org/drawingml/2006/main">
+              <a:graphicData uri="http://schemas.openxmlformats.org/drawingml/2006/picture">
+                <pic:pic xmlns:pic="http://schemas.openxmlformats.org/drawingml/2006/picture">
+                  <pic:nvPicPr>
+                    <pic:cNvPr id="0" name="Picture 3"/>
+                    <pic:cNvPicPr>
+                      <a:picLocks noChangeAspect="1" noChangeArrowheads="1"/>
+                    </pic:cNvPicPr>
+                  </pic:nvPicPr>
+                  <pic:blipFill>
+                    <a:blip r:embed="rId11" cstate="print">
+                      <a:extLst>
+                        <a:ext uri="{28A0092B-C50C-407E-A947-70E740481C1C}">
+                          <a14:useLocalDpi xmlns:a14="http://schemas.microsoft.com/office/drawing/2010/main" val="0"/>
+                        </a:ext>
+                      </a:extLst>
+                    </a:blip>
+                    <a:srcRect/>
+                    <a:stretch>
+                      <a:fillRect/>
+                    </a:stretch>
+                  </pic:blipFill>
+                  <pic:spPr bwMode="auto">
+                    <a:xfrm>
+                      <a:off x="0" y="0"/>
+                      <a:ext cx="4141950" cy="2847592"/>
+                    </a:xfrm>
+                    <a:prstGeom prst="rect">
+                      <a:avLst/>
+                    </a:prstGeom>
+                    <a:noFill/>
+                    <a:ln>
+                      <a:noFill/>
+                    </a:ln>
+                  </pic:spPr>
+                </pic:pic>
+              </a:graphicData>
+            </a:graphic>
+          </wp:inline>
+        </w:drawing>
+      </w:r>
+    </w:p>
+    <w:p>
+      <w:pPr>
+        <w:pStyle w:val="Caption"/>
+        <w:jc w:val="center"/>
+      </w:pPr>
+      <w:r>
+        <w:t xml:space="preserve">Figure </w:t>
+      </w:r>
+      <w:r>
+        <w:fldChar w:fldCharType="begin"/>
+      </w:r>
+      <w:r>
+        <w:instrText xml:space="preserve"> SEQ Figure \* ARABIC </w:instrText>
+      </w:r>
+      <w:r>
+        <w:fldChar w:fldCharType="separate"/>
+      </w:r>
+      <w:r>
+        <w:rPr>
+          <w:noProof/>
+        </w:rPr>
+        <w:t>7</w:t>
+      </w:r>
+      <w:r>
+        <w:fldChar w:fldCharType="end"/>
+      </w:r>
+      <w:r>
+        <w:t xml:space="preserve">. </w:t>
+      </w:r>
+      <w:r>
+        <w:t xml:space="preserve">Boxplots of each column in </w:t>
+      </w:r>
+      <w:r>
+        <w:t>normalized dataset with outliers removed.</w:t>
+      </w:r>
+    </w:p>
+    <w:p/>
+    <w:p>
+      <w:pPr>
+        <w:pStyle w:val="Heading1"/>
+        <w:numPr>
+          <w:ilvl w:val="0"/>
+          <w:numId w:val="1"/>
+        </w:numPr>
+      </w:pPr>
+      <w:r>
+        <w:t>Bivariate/Multivariate Analysis</w:t>
+      </w:r>
+    </w:p>
+    <w:p>
+      <w:r>
+        <w:t>Correlation analysis was performed by plotting matrices of Pearson’s Coefficient, Spearman’s Rank Correlation Coefficient, and Kendall’s Tau. In addition, a matrix showing mutual information between features was also calculated.</w:t>
+      </w:r>
+    </w:p>
+    <w:p>
+      <w:pPr>
+        <w:pStyle w:val="Heading2"/>
+        <w:numPr>
+          <w:ilvl w:val="1"/>
+          <w:numId w:val="1"/>
+        </w:numPr>
+      </w:pPr>
+      <w:r>
+        <w:lastRenderedPageBreak/>
+        <w:t>Original vs Processed Dataset</w:t>
+      </w:r>
+    </w:p>
+    <w:p>
+      <w:r>
+        <w:t xml:space="preserve">Comparing results of correlation analysis </w:t>
+      </w:r>
+      <w:r>
+        <w:t xml:space="preserve">between original and processed datasets yields similar results. </w:t>
+      </w:r>
+      <w:r>
+        <w:rPr>
+          <w:color w:val="FF0000"/>
+        </w:rPr>
+        <w:t>The correlation analysis even produced slightly better results</w:t>
+      </w:r>
+      <w:r>
+        <w:t>. Therefore, it was decided to go with the processed dataset for downstream experiments.</w:t>
+      </w:r>
+    </w:p>
+    <w:p>
+      <w:pPr>
+        <w:keepNext/>
+        <w:jc w:val="center"/>
+      </w:pPr>
+      <w:r>
+        <w:rPr>
+          <w:noProof/>
+        </w:rPr>
+        <w:drawing>
+          <wp:inline distT="0" distB="0" distL="0" distR="0" wp14:anchorId="34FA0DCB" wp14:editId="01E6C747">
+            <wp:extent cx="3651695" cy="3171825"/>
+            <wp:effectExtent l="0" t="0" r="6350" b="0"/>
+            <wp:docPr id="470269460" name="Picture 4"/>
+            <wp:cNvGraphicFramePr>
+              <a:graphicFrameLocks xmlns:a="http://schemas.openxmlformats.org/drawingml/2006/main" noChangeAspect="1"/>
+            </wp:cNvGraphicFramePr>
+            <a:graphic xmlns:a="http://schemas.openxmlformats.org/drawingml/2006/main">
+              <a:graphicData uri="http://schemas.openxmlformats.org/drawingml/2006/picture">
+                <pic:pic xmlns:pic="http://schemas.openxmlformats.org/drawingml/2006/picture">
+                  <pic:nvPicPr>
+                    <pic:cNvPr id="0" name="Picture 4"/>
+                    <pic:cNvPicPr>
+                      <a:picLocks noChangeAspect="1" noChangeArrowheads="1"/>
+                    </pic:cNvPicPr>
+                  </pic:nvPicPr>
+                  <pic:blipFill>
+                    <a:blip r:embed="rId12">
+                      <a:extLst>
+                        <a:ext uri="{28A0092B-C50C-407E-A947-70E740481C1C}">
+                          <a14:useLocalDpi xmlns:a14="http://schemas.microsoft.com/office/drawing/2010/main" val="0"/>
+                        </a:ext>
+                      </a:extLst>
+                    </a:blip>
+                    <a:srcRect/>
+                    <a:stretch>
+                      <a:fillRect/>
+                    </a:stretch>
+                  </pic:blipFill>
+                  <pic:spPr bwMode="auto">
+                    <a:xfrm>
+                      <a:off x="0" y="0"/>
+                      <a:ext cx="3672675" cy="3190048"/>
+                    </a:xfrm>
+                    <a:prstGeom prst="rect">
+                      <a:avLst/>
+                    </a:prstGeom>
+                    <a:noFill/>
+                    <a:ln>
+                      <a:noFill/>
+                    </a:ln>
+                  </pic:spPr>
+                </pic:pic>
+              </a:graphicData>
+            </a:graphic>
+          </wp:inline>
+        </w:drawing>
+      </w:r>
+    </w:p>
+    <w:p>
+      <w:pPr>
+        <w:pStyle w:val="Caption"/>
+        <w:jc w:val="center"/>
+      </w:pPr>
+      <w:r>
+        <w:t xml:space="preserve">Figure </w:t>
+      </w:r>
+      <w:r>
+        <w:fldChar w:fldCharType="begin"/>
+      </w:r>
+      <w:r>
+        <w:instrText xml:space="preserve"> SEQ Figure \* ARABIC </w:instrText>
+      </w:r>
+      <w:r>
+        <w:fldChar w:fldCharType="separate"/>
+      </w:r>
+      <w:r>
+        <w:rPr>
+          <w:noProof/>
+        </w:rPr>
+        <w:t>8</w:t>
+      </w:r>
+      <w:r>
+        <w:fldChar w:fldCharType="end"/>
+      </w:r>
+      <w:r>
+        <w:t xml:space="preserve">. Pearson's </w:t>
+      </w:r>
+      <w:r>
+        <w:t>Correlatio</w:t>
+      </w:r>
+      <w:r>
+        <w:t>n Heatmap</w:t>
+      </w:r>
+      <w:r>
+        <w:rPr>
+          <w:noProof/>
+        </w:rPr>
+        <w:t xml:space="preserve"> (Orginal)</w:t>
+      </w:r>
+    </w:p>
+    <w:p>
+      <w:pPr>
+        <w:keepNext/>
+        <w:jc w:val="center"/>
+      </w:pPr>
+      <w:r>
+        <w:rPr>
+          <w:noProof/>
+        </w:rPr>
+        <w:drawing>
+          <wp:inline distT="0" distB="0" distL="0" distR="0" wp14:anchorId="67B22046" wp14:editId="03B3885A">
+            <wp:extent cx="3640727" cy="3162300"/>
+            <wp:effectExtent l="0" t="0" r="0" b="0"/>
+            <wp:docPr id="41067025" name="Picture 5"/>
+            <wp:cNvGraphicFramePr>
+              <a:graphicFrameLocks xmlns:a="http://schemas.openxmlformats.org/drawingml/2006/main" noChangeAspect="1"/>
+            </wp:cNvGraphicFramePr>
+            <a:graphic xmlns:a="http://schemas.openxmlformats.org/drawingml/2006/main">
+              <a:graphicData uri="http://schemas.openxmlformats.org/drawingml/2006/picture">
+                <pic:pic xmlns:pic="http://schemas.openxmlformats.org/drawingml/2006/picture">
+                  <pic:nvPicPr>
+                    <pic:cNvPr id="0" name="Picture 5"/>
+                    <pic:cNvPicPr>
+                      <a:picLocks noChangeAspect="1" noChangeArrowheads="1"/>
+                    </pic:cNvPicPr>
+                  </pic:nvPicPr>
+                  <pic:blipFill>
+                    <a:blip r:embed="rId13">
+                      <a:extLst>
+                        <a:ext uri="{28A0092B-C50C-407E-A947-70E740481C1C}">
+                          <a14:useLocalDpi xmlns:a14="http://schemas.microsoft.com/office/drawing/2010/main" val="0"/>
+                        </a:ext>
+                      </a:extLst>
+                    </a:blip>
+                    <a:srcRect/>
+                    <a:stretch>
+                      <a:fillRect/>
+                    </a:stretch>
+                  </pic:blipFill>
+                  <pic:spPr bwMode="auto">
+                    <a:xfrm>
+                      <a:off x="0" y="0"/>
+                      <a:ext cx="3667664" cy="3185697"/>
+                    </a:xfrm>
+                    <a:prstGeom prst="rect">
+                      <a:avLst/>
+                    </a:prstGeom>
+                    <a:noFill/>
+                    <a:ln>
+                      <a:noFill/>
+                    </a:ln>
+                  </pic:spPr>
+                </pic:pic>
+              </a:graphicData>
+            </a:graphic>
+          </wp:inline>
+        </w:drawing>
+      </w:r>
+    </w:p>
+    <w:p>
+      <w:pPr>
+        <w:pStyle w:val="Caption"/>
+        <w:jc w:val="center"/>
+      </w:pPr>
+      <w:r>
+        <w:t xml:space="preserve">Figure </w:t>
+      </w:r>
+      <w:r>
+        <w:fldChar w:fldCharType="begin"/>
+      </w:r>
+      <w:r>
+        <w:instrText xml:space="preserve"> SEQ Figure \* ARABIC </w:instrText>
+      </w:r>
+      <w:r>
+        <w:fldChar w:fldCharType="separate"/>
+      </w:r>
+      <w:r>
+        <w:rPr>
+          <w:noProof/>
+        </w:rPr>
+        <w:t>9</w:t>
+      </w:r>
+      <w:r>
+        <w:fldChar w:fldCharType="end"/>
+      </w:r>
+      <w:r>
+        <w:t xml:space="preserve">. </w:t>
+      </w:r>
+      <w:r>
+        <w:t>Pearson's Correlation Heatmap (</w:t>
+      </w:r>
+      <w:r>
+        <w:t>Processed</w:t>
+      </w:r>
+      <w:r>
+        <w:t>)</w:t>
+      </w:r>
+    </w:p>
+    <w:p>
+      <w:pPr>
+        <w:pStyle w:val="Heading2"/>
+        <w:numPr>
+          <w:ilvl w:val="1"/>
+          <w:numId w:val="1"/>
+        </w:numPr>
+      </w:pPr>
+      <w:r>
+        <w:lastRenderedPageBreak/>
+        <w:t>Discussion</w:t>
+      </w:r>
+    </w:p>
+    <w:p>
+      <w:pPr>
+        <w:pStyle w:val="ListParagraph"/>
+        <w:numPr>
+          <w:ilvl w:val="0"/>
+          <w:numId w:val="16"/>
+        </w:numPr>
+      </w:pPr>
+      <w:r>
+        <w:t xml:space="preserve">The three correlations matrices </w:t>
+      </w:r>
+      <w:r>
+        <w:t>demonstrate</w:t>
+      </w:r>
+      <w:r>
+        <w:t xml:space="preserve"> similar results in the sense that there are fairly strong relationships between </w:t>
+      </w:r>
+      <w:r>
+        <w:rPr>
+          <w:color w:val="FF0000"/>
+        </w:rPr>
+        <w:t>“stretch” vs. “theta” (strong negative linear relationship and strong negative monotonic relationship)</w:t>
+      </w:r>
+      <w:r>
+        <w:t xml:space="preserve">, average </w:t>
+      </w:r>
+      <w:r>
+        <w:t xml:space="preserve">relationships between </w:t>
+      </w:r>
+      <w:r>
+        <w:rPr>
+          <w:color w:val="FF0000"/>
+        </w:rPr>
+        <w:t>“stretch” vs. “twist” (negative linear relationship and negative monotonic relationship)</w:t>
+      </w:r>
+      <w:r>
+        <w:t xml:space="preserve">, and between </w:t>
+      </w:r>
+      <w:r>
+        <w:rPr>
+          <w:color w:val="FF0000"/>
+        </w:rPr>
+        <w:t>“theta” vs. “twist”</w:t>
+      </w:r>
+      <w:r>
+        <w:rPr>
+          <w:color w:val="FF0000"/>
+        </w:rPr>
+        <w:t xml:space="preserve"> (positive</w:t>
+      </w:r>
+      <w:r>
+        <w:rPr>
+          <w:color w:val="FF0000"/>
+        </w:rPr>
+        <w:t xml:space="preserve"> linear relationship and </w:t>
+      </w:r>
+      <w:r>
+        <w:rPr>
+          <w:color w:val="FF0000"/>
+        </w:rPr>
+        <w:t>positive</w:t>
+      </w:r>
+      <w:r>
+        <w:rPr>
+          <w:color w:val="FF0000"/>
+        </w:rPr>
+        <w:t xml:space="preserve"> monotonic relationship</w:t>
+      </w:r>
+      <w:r>
+        <w:rPr>
+          <w:color w:val="FF0000"/>
+        </w:rPr>
+        <w:t>)</w:t>
+      </w:r>
+      <w:r>
+        <w:rPr>
+          <w:color w:val="FF0000"/>
+        </w:rPr>
+        <w:t>.</w:t>
+      </w:r>
+    </w:p>
+    <w:p>
+      <w:pPr>
+        <w:pStyle w:val="ListParagraph"/>
+        <w:numPr>
+          <w:ilvl w:val="0"/>
+          <w:numId w:val="16"/>
+        </w:numPr>
+      </w:pPr>
+      <w:r>
+        <w:t>The three correlations matrices</w:t>
+      </w:r>
+      <w:r>
+        <w:t xml:space="preserve"> also show </w:t>
+      </w:r>
+      <w:r>
+        <w:rPr>
+          <w:color w:val="FF0000"/>
+        </w:rPr>
+        <w:t>similar, even stronger, relationships between “avg_stretch”, “avg_twist”, and “theta” to those of “stretch” and “twist”</w:t>
+      </w:r>
+      <w:r>
+        <w:rPr>
+          <w:color w:val="FF0000"/>
+        </w:rPr>
+        <w:t>.</w:t>
+      </w:r>
+    </w:p>
+    <w:p>
+      <w:pPr>
+        <w:pStyle w:val="ListParagraph"/>
+        <w:numPr>
+          <w:ilvl w:val="0"/>
+          <w:numId w:val="16"/>
+        </w:numPr>
+      </w:pPr>
+      <w:r>
+        <w:t xml:space="preserve">The mutual information heatmap shows there are </w:t>
+      </w:r>
       <w:r>
         <w:rPr>
           <w:color w:val="C00000"/>
         </w:rPr>
-        <w:t>Some transformations, like log or square root</w:t>
-      </w:r>
-      <w:r>
-        <w:t>, might be beneficial, especially for</w:t>
-      </w:r>
-      <w:r>
-        <w:t xml:space="preserve"> </w:t>
-      </w:r>
-      <w:r>
-        <w:rPr>
-          <w:color w:val="C00000"/>
-        </w:rPr>
-        <w:t>theta and</w:t>
-      </w:r>
-      <w:r>
-        <w:rPr>
-          <w:color w:val="C00000"/>
-        </w:rPr>
-        <w:t xml:space="preserve"> </w:t>
-      </w:r>
-      <w:r>
-        <w:rPr>
-          <w:color w:val="C00000"/>
-        </w:rPr>
-        <w:t xml:space="preserve">twist </w:t>
-      </w:r>
-      <w:r>
-        <w:t xml:space="preserve">variables that seem skewed or have wide </w:t>
-      </w:r>
-      <w:proofErr w:type="gramStart"/>
-      <w:r>
-        <w:t>ranges</w:t>
-      </w:r>
-      <w:proofErr w:type="gramEnd"/>
+        <w:t>extremely high mutual information between “stretch” vs. “avg_stretch”, and “twist” vs. “avg_twist”.</w:t>
+      </w:r>
+    </w:p>
+    <w:p>
+      <w:pPr>
+        <w:pStyle w:val="ListParagraph"/>
+        <w:numPr>
+          <w:ilvl w:val="0"/>
+          <w:numId w:val="16"/>
+        </w:numPr>
+      </w:pPr>
+      <w:r>
+        <w:t>The feature “distance” does not seem to have any kind of relationship with other features. However, there is still some dependency between “distance” and other features.</w:t>
+      </w:r>
+    </w:p>
+    <w:p>
+      <w:pPr>
+        <w:rPr>
+          <w:b/>
+          <w:bCs/>
+          <w:sz w:val="24"/>
+          <w:szCs w:val="24"/>
+        </w:rPr>
+      </w:pPr>
+      <w:r>
+        <w:rPr>
+          <w:b/>
+          <w:bCs/>
+          <w:sz w:val="24"/>
+          <w:szCs w:val="24"/>
+        </w:rPr>
+        <w:t>KEY TAKEAWAYS:</w:t>
+      </w:r>
+    </w:p>
+    <w:p>
+      <w:pPr>
+        <w:pStyle w:val="ListParagraph"/>
+        <w:numPr>
+          <w:ilvl w:val="0"/>
+          <w:numId w:val="19"/>
+        </w:numPr>
+        <w:rPr>
+          <w:b/>
+          <w:bCs/>
+          <w:color w:val="4472C4" w:themeColor="accent1"/>
+          <w:sz w:val="24"/>
+          <w:szCs w:val="24"/>
+        </w:rPr>
+      </w:pPr>
+      <w:r>
+        <w:rPr>
+          <w:b/>
+          <w:bCs/>
+          <w:color w:val="4472C4" w:themeColor="accent1"/>
+          <w:sz w:val="24"/>
+          <w:szCs w:val="24"/>
+        </w:rPr>
+        <w:t>Both features “stretch” and “twist” can be removed to reduce the complexity of the dataset</w:t>
+      </w:r>
+    </w:p>
+    <w:p>
+      <w:pPr>
+        <w:pStyle w:val="ListParagraph"/>
+        <w:numPr>
+          <w:ilvl w:val="0"/>
+          <w:numId w:val="19"/>
+        </w:numPr>
+        <w:rPr>
+          <w:b/>
+          <w:bCs/>
+          <w:color w:val="4472C4" w:themeColor="accent1"/>
+          <w:sz w:val="24"/>
+          <w:szCs w:val="24"/>
+        </w:rPr>
+      </w:pPr>
+      <w:r>
+        <w:rPr>
+          <w:b/>
+          <w:bCs/>
+          <w:color w:val="4472C4" w:themeColor="accent1"/>
+          <w:sz w:val="24"/>
+          <w:szCs w:val="24"/>
+        </w:rPr>
+        <w:t>If “theta” is the target variable, then “distance” can be removed as well since they don’t have any kind of relationship, dependency.</w:t>
+      </w:r>
+    </w:p>
+    <w:p>
+      <w:pPr>
+        <w:keepNext/>
+        <w:jc w:val="center"/>
+      </w:pPr>
+      <w:r>
+        <w:rPr>
+          <w:noProof/>
+        </w:rPr>
+        <w:drawing>
+          <wp:inline distT="0" distB="0" distL="0" distR="0" wp14:anchorId="0B1B4325" wp14:editId="1A95CE08">
+            <wp:extent cx="4145168" cy="3600450"/>
+            <wp:effectExtent l="0" t="0" r="8255" b="0"/>
+            <wp:docPr id="207068523" name="Picture 6"/>
+            <wp:cNvGraphicFramePr>
+              <a:graphicFrameLocks xmlns:a="http://schemas.openxmlformats.org/drawingml/2006/main" noChangeAspect="1"/>
+            </wp:cNvGraphicFramePr>
+            <a:graphic xmlns:a="http://schemas.openxmlformats.org/drawingml/2006/main">
+              <a:graphicData uri="http://schemas.openxmlformats.org/drawingml/2006/picture">
+                <pic:pic xmlns:pic="http://schemas.openxmlformats.org/drawingml/2006/picture">
+                  <pic:nvPicPr>
+                    <pic:cNvPr id="0" name="Picture 6"/>
+                    <pic:cNvPicPr>
+                      <a:picLocks noChangeAspect="1" noChangeArrowheads="1"/>
+                    </pic:cNvPicPr>
+                  </pic:nvPicPr>
+                  <pic:blipFill>
+                    <a:blip r:embed="rId14">
+                      <a:extLst>
+                        <a:ext uri="{28A0092B-C50C-407E-A947-70E740481C1C}">
+                          <a14:useLocalDpi xmlns:a14="http://schemas.microsoft.com/office/drawing/2010/main" val="0"/>
+                        </a:ext>
+                      </a:extLst>
+                    </a:blip>
+                    <a:srcRect/>
+                    <a:stretch>
+                      <a:fillRect/>
+                    </a:stretch>
+                  </pic:blipFill>
+                  <pic:spPr bwMode="auto">
+                    <a:xfrm>
+                      <a:off x="0" y="0"/>
+                      <a:ext cx="4148190" cy="3603075"/>
+                    </a:xfrm>
+                    <a:prstGeom prst="rect">
+                      <a:avLst/>
+                    </a:prstGeom>
+                    <a:noFill/>
+                    <a:ln>
+                      <a:noFill/>
+                    </a:ln>
+                  </pic:spPr>
+                </pic:pic>
+              </a:graphicData>
+            </a:graphic>
+          </wp:inline>
+        </w:drawing>
+      </w:r>
+    </w:p>
+    <w:p>
+      <w:pPr>
+        <w:pStyle w:val="Caption"/>
+        <w:jc w:val="center"/>
+      </w:pPr>
+      <w:r>
+        <w:t xml:space="preserve">Figure </w:t>
+      </w:r>
+      <w:r>
+        <w:fldChar w:fldCharType="begin"/>
+      </w:r>
+      <w:r>
+        <w:instrText xml:space="preserve"> SEQ Figure \* ARABIC </w:instrText>
+      </w:r>
+      <w:r>
+        <w:fldChar w:fldCharType="separate"/>
+      </w:r>
+      <w:r>
+        <w:rPr>
+          <w:noProof/>
+        </w:rPr>
+        <w:t>10</w:t>
+      </w:r>
+      <w:r>
+        <w:fldChar w:fldCharType="end"/>
+      </w:r>
+      <w:r>
+        <w:t>. Spearman's Rank Correlation Heatmap (Processed).</w:t>
+      </w:r>
+    </w:p>
+    <w:p>
+      <w:pPr>
+        <w:keepNext/>
+        <w:jc w:val="center"/>
+      </w:pPr>
+      <w:r>
+        <w:rPr>
+          <w:noProof/>
+        </w:rPr>
+        <w:lastRenderedPageBreak/>
+        <w:drawing>
+          <wp:inline distT="0" distB="0" distL="0" distR="0" wp14:anchorId="5906AA12" wp14:editId="347FCED6">
+            <wp:extent cx="4143375" cy="3598894"/>
+            <wp:effectExtent l="0" t="0" r="0" b="1905"/>
+            <wp:docPr id="1748822359" name="Picture 7"/>
+            <wp:cNvGraphicFramePr>
+              <a:graphicFrameLocks xmlns:a="http://schemas.openxmlformats.org/drawingml/2006/main" noChangeAspect="1"/>
+            </wp:cNvGraphicFramePr>
+            <a:graphic xmlns:a="http://schemas.openxmlformats.org/drawingml/2006/main">
+              <a:graphicData uri="http://schemas.openxmlformats.org/drawingml/2006/picture">
+                <pic:pic xmlns:pic="http://schemas.openxmlformats.org/drawingml/2006/picture">
+                  <pic:nvPicPr>
+                    <pic:cNvPr id="0" name="Picture 7"/>
+                    <pic:cNvPicPr>
+                      <a:picLocks noChangeAspect="1" noChangeArrowheads="1"/>
+                    </pic:cNvPicPr>
+                  </pic:nvPicPr>
+                  <pic:blipFill>
+                    <a:blip r:embed="rId15">
+                      <a:extLst>
+                        <a:ext uri="{28A0092B-C50C-407E-A947-70E740481C1C}">
+                          <a14:useLocalDpi xmlns:a14="http://schemas.microsoft.com/office/drawing/2010/main" val="0"/>
+                        </a:ext>
+                      </a:extLst>
+                    </a:blip>
+                    <a:srcRect/>
+                    <a:stretch>
+                      <a:fillRect/>
+                    </a:stretch>
+                  </pic:blipFill>
+                  <pic:spPr bwMode="auto">
+                    <a:xfrm>
+                      <a:off x="0" y="0"/>
+                      <a:ext cx="4154012" cy="3608133"/>
+                    </a:xfrm>
+                    <a:prstGeom prst="rect">
+                      <a:avLst/>
+                    </a:prstGeom>
+                    <a:noFill/>
+                    <a:ln>
+                      <a:noFill/>
+                    </a:ln>
+                  </pic:spPr>
+                </pic:pic>
+              </a:graphicData>
+            </a:graphic>
+          </wp:inline>
+        </w:drawing>
+      </w:r>
+    </w:p>
+    <w:p>
+      <w:pPr>
+        <w:pStyle w:val="Caption"/>
+        <w:jc w:val="center"/>
+      </w:pPr>
+      <w:r>
+        <w:t xml:space="preserve">Figure </w:t>
+      </w:r>
+      <w:r>
+        <w:fldChar w:fldCharType="begin"/>
+      </w:r>
+      <w:r>
+        <w:instrText xml:space="preserve"> SEQ Figure \* ARABIC </w:instrText>
+      </w:r>
+      <w:r>
+        <w:fldChar w:fldCharType="separate"/>
+      </w:r>
+      <w:r>
+        <w:rPr>
+          <w:noProof/>
+        </w:rPr>
+        <w:t>11</w:t>
+      </w:r>
+      <w:r>
+        <w:fldChar w:fldCharType="end"/>
+      </w:r>
+      <w:r>
+        <w:t>. Kendall's Tau Heatmap (Processed).</w:t>
+      </w:r>
+    </w:p>
+    <w:p>
+      <w:pPr>
+        <w:keepNext/>
+        <w:jc w:val="center"/>
+      </w:pPr>
+      <w:r>
+        <w:rPr>
+          <w:noProof/>
+        </w:rPr>
+        <w:drawing>
+          <wp:inline distT="0" distB="0" distL="0" distR="0" wp14:anchorId="16DA0183" wp14:editId="33B0EBA0">
+            <wp:extent cx="3969401" cy="3600450"/>
+            <wp:effectExtent l="0" t="0" r="0" b="0"/>
+            <wp:docPr id="1750441210" name="Picture 8"/>
+            <wp:cNvGraphicFramePr>
+              <a:graphicFrameLocks xmlns:a="http://schemas.openxmlformats.org/drawingml/2006/main" noChangeAspect="1"/>
+            </wp:cNvGraphicFramePr>
+            <a:graphic xmlns:a="http://schemas.openxmlformats.org/drawingml/2006/main">
+              <a:graphicData uri="http://schemas.openxmlformats.org/drawingml/2006/picture">
+                <pic:pic xmlns:pic="http://schemas.openxmlformats.org/drawingml/2006/picture">
+                  <pic:nvPicPr>
+                    <pic:cNvPr id="0" name="Picture 8"/>
+                    <pic:cNvPicPr>
+                      <a:picLocks noChangeAspect="1" noChangeArrowheads="1"/>
+                    </pic:cNvPicPr>
+                  </pic:nvPicPr>
+                  <pic:blipFill>
+                    <a:blip r:embed="rId16">
+                      <a:extLst>
+                        <a:ext uri="{28A0092B-C50C-407E-A947-70E740481C1C}">
+                          <a14:useLocalDpi xmlns:a14="http://schemas.microsoft.com/office/drawing/2010/main" val="0"/>
+                        </a:ext>
+                      </a:extLst>
+                    </a:blip>
+                    <a:srcRect/>
+                    <a:stretch>
+                      <a:fillRect/>
+                    </a:stretch>
+                  </pic:blipFill>
+                  <pic:spPr bwMode="auto">
+                    <a:xfrm>
+                      <a:off x="0" y="0"/>
+                      <a:ext cx="3977152" cy="3607481"/>
+                    </a:xfrm>
+                    <a:prstGeom prst="rect">
+                      <a:avLst/>
+                    </a:prstGeom>
+                    <a:noFill/>
+                    <a:ln>
+                      <a:noFill/>
+                    </a:ln>
+                  </pic:spPr>
+                </pic:pic>
+              </a:graphicData>
+            </a:graphic>
+          </wp:inline>
+        </w:drawing>
+      </w:r>
+    </w:p>
+    <w:p>
+      <w:pPr>
+        <w:pStyle w:val="Caption"/>
+        <w:jc w:val="center"/>
+      </w:pPr>
+      <w:r>
+        <w:t xml:space="preserve">Figure </w:t>
+      </w:r>
+      <w:r>
+        <w:fldChar w:fldCharType="begin"/>
+      </w:r>
+      <w:r>
+        <w:instrText xml:space="preserve"> SEQ Figure \* ARABIC </w:instrText>
+      </w:r>
+      <w:r>
+        <w:fldChar w:fldCharType="separate"/>
+      </w:r>
+      <w:r>
+        <w:rPr>
+          <w:noProof/>
+        </w:rPr>
+        <w:t>12</w:t>
+      </w:r>
+      <w:r>
+        <w:fldChar w:fldCharType="end"/>
+      </w:r>
+      <w:r>
+        <w:t>. Mutual Information Heatmap (Processed)</w:t>
+      </w:r>
     </w:p>
     <w:sectPr>
       <w:pgSz w:w="12240" w:h="15840"/>
@@ -1599,6 +2962,119 @@
 <file path=word/numbering.xml><?xml version="1.0" encoding="utf-8"?>
 <w:numbering xmlns:wpc="http://schemas.microsoft.com/office/word/2010/wordprocessingCanvas" xmlns:cx="http://schemas.microsoft.com/office/drawing/2014/chartex" xmlns:cx1="http://schemas.microsoft.com/office/drawing/2015/9/8/chartex" xmlns:cx2="http://schemas.microsoft.com/office/drawing/2015/10/21/chartex" xmlns:cx3="http://schemas.microsoft.com/office/drawing/2016/5/9/chartex" xmlns:cx4="http://schemas.microsoft.com/office/drawing/2016/5/10/chartex" xmlns:cx5="http://schemas.microsoft.com/office/drawing/2016/5/11/chartex" xmlns:cx6="http://schemas.microsoft.com/office/drawing/2016/5/12/chartex" xmlns:cx7="http://schemas.microsoft.com/office/drawing/2016/5/13/chartex" xmlns:cx8="http://schemas.microsoft.com/office/drawing/2016/5/14/chartex" xmlns:mc="http://schemas.openxmlformats.org/markup-compatibility/2006" xmlns:aink="http://schemas.microsoft.com/office/drawing/2016/ink" xmlns:am3d="http://schemas.microsoft.com/office/drawing/2017/model3d" xmlns:o="urn:schemas-microsoft-com:office:office" xmlns:oel="http://schemas.microsoft.com/office/2019/extlst" xmlns:r="http://schemas.openxmlformats.org/officeDocument/2006/relationships" xmlns:m="http://schemas.openxmlformats.org/officeDocument/2006/math" xmlns:v="urn:schemas-microsoft-com:vml" xmlns:wp14="http://schemas.microsoft.com/office/word/2010/wordprocessingDrawing" xmlns:wp="http://schemas.openxmlformats.org/drawingml/2006/wordprocessingDrawing" xmlns:w10="urn:schemas-microsoft-com:office:word" xmlns:w="http://schemas.openxmlformats.org/wordprocessingml/2006/main" xmlns:w14="http://schemas.microsoft.com/office/word/2010/wordml" xmlns:w15="http://schemas.microsoft.com/office/word/2012/wordml" xmlns:w16cex="http://schemas.microsoft.com/office/word/2018/wordml/cex" xmlns:w16cid="http://schemas.microsoft.com/office/word/2016/wordml/cid" xmlns:w16="http://schemas.microsoft.com/office/word/2018/wordml" xmlns:w16sdtdh="http://schemas.microsoft.com/office/word/2020/wordml/sdtdatahash" xmlns:w16se="http://schemas.microsoft.com/office/word/2015/wordml/symex" xmlns:wpg="http://schemas.microsoft.com/office/word/2010/wordprocessingGroup" xmlns:wpi="http://schemas.microsoft.com/office/word/2010/wordprocessingInk" xmlns:wne="http://schemas.microsoft.com/office/word/2006/wordml" xmlns:wps="http://schemas.microsoft.com/office/word/2010/wordprocessingShape" mc:Ignorable="w14 w15 w16se w16cid w16 w16cex w16sdtdh wp14">
   <w:abstractNum w:abstractNumId="0" w15:restartNumberingAfterBreak="0">
+    <w:nsid w:val="01E27606"/>
+    <w:multiLevelType w:val="hybridMultilevel"/>
+    <w:tmpl w:val="12D02A88"/>
+    <w:lvl w:ilvl="0" w:tplc="10090001">
+      <w:start w:val="1"/>
+      <w:numFmt w:val="bullet"/>
+      <w:lvlText w:val=""/>
+      <w:lvlJc w:val="left"/>
+      <w:pPr>
+        <w:ind w:left="360" w:hanging="360"/>
+      </w:pPr>
+      <w:rPr>
+        <w:rFonts w:ascii="Symbol" w:hAnsi="Symbol" w:hint="default"/>
+      </w:rPr>
+    </w:lvl>
+    <w:lvl w:ilvl="1" w:tplc="10090003" w:tentative="1">
+      <w:start w:val="1"/>
+      <w:numFmt w:val="bullet"/>
+      <w:lvlText w:val="o"/>
+      <w:lvlJc w:val="left"/>
+      <w:pPr>
+        <w:ind w:left="1080" w:hanging="360"/>
+      </w:pPr>
+      <w:rPr>
+        <w:rFonts w:ascii="Courier New" w:hAnsi="Courier New" w:cs="Courier New" w:hint="default"/>
+      </w:rPr>
+    </w:lvl>
+    <w:lvl w:ilvl="2" w:tplc="10090005" w:tentative="1">
+      <w:start w:val="1"/>
+      <w:numFmt w:val="bullet"/>
+      <w:lvlText w:val=""/>
+      <w:lvlJc w:val="left"/>
+      <w:pPr>
+        <w:ind w:left="1800" w:hanging="360"/>
+      </w:pPr>
+      <w:rPr>
+        <w:rFonts w:ascii="Wingdings" w:hAnsi="Wingdings" w:hint="default"/>
+      </w:rPr>
+    </w:lvl>
+    <w:lvl w:ilvl="3" w:tplc="10090001" w:tentative="1">
+      <w:start w:val="1"/>
+      <w:numFmt w:val="bullet"/>
+      <w:lvlText w:val=""/>
+      <w:lvlJc w:val="left"/>
+      <w:pPr>
+        <w:ind w:left="2520" w:hanging="360"/>
+      </w:pPr>
+      <w:rPr>
+        <w:rFonts w:ascii="Symbol" w:hAnsi="Symbol" w:hint="default"/>
+      </w:rPr>
+    </w:lvl>
+    <w:lvl w:ilvl="4" w:tplc="10090003" w:tentative="1">
+      <w:start w:val="1"/>
+      <w:numFmt w:val="bullet"/>
+      <w:lvlText w:val="o"/>
+      <w:lvlJc w:val="left"/>
+      <w:pPr>
+        <w:ind w:left="3240" w:hanging="360"/>
+      </w:pPr>
+      <w:rPr>
+        <w:rFonts w:ascii="Courier New" w:hAnsi="Courier New" w:cs="Courier New" w:hint="default"/>
+      </w:rPr>
+    </w:lvl>
+    <w:lvl w:ilvl="5" w:tplc="10090005" w:tentative="1">
+      <w:start w:val="1"/>
+      <w:numFmt w:val="bullet"/>
+      <w:lvlText w:val=""/>
+      <w:lvlJc w:val="left"/>
+      <w:pPr>
+        <w:ind w:left="3960" w:hanging="360"/>
+      </w:pPr>
+      <w:rPr>
+        <w:rFonts w:ascii="Wingdings" w:hAnsi="Wingdings" w:hint="default"/>
+      </w:rPr>
+    </w:lvl>
+    <w:lvl w:ilvl="6" w:tplc="10090001" w:tentative="1">
+      <w:start w:val="1"/>
+      <w:numFmt w:val="bullet"/>
+      <w:lvlText w:val=""/>
+      <w:lvlJc w:val="left"/>
+      <w:pPr>
+        <w:ind w:left="4680" w:hanging="360"/>
+      </w:pPr>
+      <w:rPr>
+        <w:rFonts w:ascii="Symbol" w:hAnsi="Symbol" w:hint="default"/>
+      </w:rPr>
+    </w:lvl>
+    <w:lvl w:ilvl="7" w:tplc="10090003" w:tentative="1">
+      <w:start w:val="1"/>
+      <w:numFmt w:val="bullet"/>
+      <w:lvlText w:val="o"/>
+      <w:lvlJc w:val="left"/>
+      <w:pPr>
+        <w:ind w:left="5400" w:hanging="360"/>
+      </w:pPr>
+      <w:rPr>
+        <w:rFonts w:ascii="Courier New" w:hAnsi="Courier New" w:cs="Courier New" w:hint="default"/>
+      </w:rPr>
+    </w:lvl>
+    <w:lvl w:ilvl="8" w:tplc="10090005" w:tentative="1">
+      <w:start w:val="1"/>
+      <w:numFmt w:val="bullet"/>
+      <w:lvlText w:val=""/>
+      <w:lvlJc w:val="left"/>
+      <w:pPr>
+        <w:ind w:left="6120" w:hanging="360"/>
+      </w:pPr>
+      <w:rPr>
+        <w:rFonts w:ascii="Wingdings" w:hAnsi="Wingdings" w:hint="default"/>
+      </w:rPr>
+    </w:lvl>
+  </w:abstractNum>
+  <w:abstractNum w:abstractNumId="1" w15:restartNumberingAfterBreak="0">
     <w:nsid w:val="0B8C299F"/>
     <w:multiLevelType w:val="hybridMultilevel"/>
     <w:tmpl w:val="EE362746"/>
@@ -1684,7 +3160,120 @@
       </w:pPr>
     </w:lvl>
   </w:abstractNum>
-  <w:abstractNum w:abstractNumId="1" w15:restartNumberingAfterBreak="0">
+  <w:abstractNum w:abstractNumId="2" w15:restartNumberingAfterBreak="0">
+    <w:nsid w:val="2D490FB1"/>
+    <w:multiLevelType w:val="hybridMultilevel"/>
+    <w:tmpl w:val="45E610A6"/>
+    <w:lvl w:ilvl="0" w:tplc="10090001">
+      <w:start w:val="1"/>
+      <w:numFmt w:val="bullet"/>
+      <w:lvlText w:val=""/>
+      <w:lvlJc w:val="left"/>
+      <w:pPr>
+        <w:ind w:left="720" w:hanging="360"/>
+      </w:pPr>
+      <w:rPr>
+        <w:rFonts w:ascii="Symbol" w:hAnsi="Symbol" w:hint="default"/>
+      </w:rPr>
+    </w:lvl>
+    <w:lvl w:ilvl="1" w:tplc="10090003" w:tentative="1">
+      <w:start w:val="1"/>
+      <w:numFmt w:val="bullet"/>
+      <w:lvlText w:val="o"/>
+      <w:lvlJc w:val="left"/>
+      <w:pPr>
+        <w:ind w:left="1440" w:hanging="360"/>
+      </w:pPr>
+      <w:rPr>
+        <w:rFonts w:ascii="Courier New" w:hAnsi="Courier New" w:cs="Courier New" w:hint="default"/>
+      </w:rPr>
+    </w:lvl>
+    <w:lvl w:ilvl="2" w:tplc="10090005" w:tentative="1">
+      <w:start w:val="1"/>
+      <w:numFmt w:val="bullet"/>
+      <w:lvlText w:val=""/>
+      <w:lvlJc w:val="left"/>
+      <w:pPr>
+        <w:ind w:left="2160" w:hanging="360"/>
+      </w:pPr>
+      <w:rPr>
+        <w:rFonts w:ascii="Wingdings" w:hAnsi="Wingdings" w:hint="default"/>
+      </w:rPr>
+    </w:lvl>
+    <w:lvl w:ilvl="3" w:tplc="10090001" w:tentative="1">
+      <w:start w:val="1"/>
+      <w:numFmt w:val="bullet"/>
+      <w:lvlText w:val=""/>
+      <w:lvlJc w:val="left"/>
+      <w:pPr>
+        <w:ind w:left="2880" w:hanging="360"/>
+      </w:pPr>
+      <w:rPr>
+        <w:rFonts w:ascii="Symbol" w:hAnsi="Symbol" w:hint="default"/>
+      </w:rPr>
+    </w:lvl>
+    <w:lvl w:ilvl="4" w:tplc="10090003" w:tentative="1">
+      <w:start w:val="1"/>
+      <w:numFmt w:val="bullet"/>
+      <w:lvlText w:val="o"/>
+      <w:lvlJc w:val="left"/>
+      <w:pPr>
+        <w:ind w:left="3600" w:hanging="360"/>
+      </w:pPr>
+      <w:rPr>
+        <w:rFonts w:ascii="Courier New" w:hAnsi="Courier New" w:cs="Courier New" w:hint="default"/>
+      </w:rPr>
+    </w:lvl>
+    <w:lvl w:ilvl="5" w:tplc="10090005" w:tentative="1">
+      <w:start w:val="1"/>
+      <w:numFmt w:val="bullet"/>
+      <w:lvlText w:val=""/>
+      <w:lvlJc w:val="left"/>
+      <w:pPr>
+        <w:ind w:left="4320" w:hanging="360"/>
+      </w:pPr>
+      <w:rPr>
+        <w:rFonts w:ascii="Wingdings" w:hAnsi="Wingdings" w:hint="default"/>
+      </w:rPr>
+    </w:lvl>
+    <w:lvl w:ilvl="6" w:tplc="10090001" w:tentative="1">
+      <w:start w:val="1"/>
+      <w:numFmt w:val="bullet"/>
+      <w:lvlText w:val=""/>
+      <w:lvlJc w:val="left"/>
+      <w:pPr>
+        <w:ind w:left="5040" w:hanging="360"/>
+      </w:pPr>
+      <w:rPr>
+        <w:rFonts w:ascii="Symbol" w:hAnsi="Symbol" w:hint="default"/>
+      </w:rPr>
+    </w:lvl>
+    <w:lvl w:ilvl="7" w:tplc="10090003" w:tentative="1">
+      <w:start w:val="1"/>
+      <w:numFmt w:val="bullet"/>
+      <w:lvlText w:val="o"/>
+      <w:lvlJc w:val="left"/>
+      <w:pPr>
+        <w:ind w:left="5760" w:hanging="360"/>
+      </w:pPr>
+      <w:rPr>
+        <w:rFonts w:ascii="Courier New" w:hAnsi="Courier New" w:cs="Courier New" w:hint="default"/>
+      </w:rPr>
+    </w:lvl>
+    <w:lvl w:ilvl="8" w:tplc="10090005" w:tentative="1">
+      <w:start w:val="1"/>
+      <w:numFmt w:val="bullet"/>
+      <w:lvlText w:val=""/>
+      <w:lvlJc w:val="left"/>
+      <w:pPr>
+        <w:ind w:left="6480" w:hanging="360"/>
+      </w:pPr>
+      <w:rPr>
+        <w:rFonts w:ascii="Wingdings" w:hAnsi="Wingdings" w:hint="default"/>
+      </w:rPr>
+    </w:lvl>
+  </w:abstractNum>
+  <w:abstractNum w:abstractNumId="3" w15:restartNumberingAfterBreak="0">
     <w:nsid w:val="2DD90BE5"/>
     <w:multiLevelType w:val="multilevel"/>
     <w:tmpl w:val="1009001F"/>
@@ -1770,7 +3359,7 @@
       </w:pPr>
     </w:lvl>
   </w:abstractNum>
-  <w:abstractNum w:abstractNumId="2" w15:restartNumberingAfterBreak="0">
+  <w:abstractNum w:abstractNumId="4" w15:restartNumberingAfterBreak="0">
     <w:nsid w:val="31205E86"/>
     <w:multiLevelType w:val="hybridMultilevel"/>
     <w:tmpl w:val="1EDAE9C4"/>
@@ -1883,7 +3472,7 @@
       </w:rPr>
     </w:lvl>
   </w:abstractNum>
-  <w:abstractNum w:abstractNumId="3" w15:restartNumberingAfterBreak="0">
+  <w:abstractNum w:abstractNumId="5" w15:restartNumberingAfterBreak="0">
     <w:nsid w:val="35874778"/>
     <w:multiLevelType w:val="multilevel"/>
     <w:tmpl w:val="1009001F"/>
@@ -1969,7 +3558,7 @@
       </w:pPr>
     </w:lvl>
   </w:abstractNum>
-  <w:abstractNum w:abstractNumId="4" w15:restartNumberingAfterBreak="0">
+  <w:abstractNum w:abstractNumId="6" w15:restartNumberingAfterBreak="0">
     <w:nsid w:val="4314223F"/>
     <w:multiLevelType w:val="multilevel"/>
     <w:tmpl w:val="1009001F"/>
@@ -2055,7 +3644,7 @@
       </w:pPr>
     </w:lvl>
   </w:abstractNum>
-  <w:abstractNum w:abstractNumId="5" w15:restartNumberingAfterBreak="0">
+  <w:abstractNum w:abstractNumId="7" w15:restartNumberingAfterBreak="0">
     <w:nsid w:val="48051D3D"/>
     <w:multiLevelType w:val="hybridMultilevel"/>
     <w:tmpl w:val="EB8885E0"/>
@@ -2168,7 +3757,120 @@
       </w:rPr>
     </w:lvl>
   </w:abstractNum>
-  <w:abstractNum w:abstractNumId="6" w15:restartNumberingAfterBreak="0">
+  <w:abstractNum w:abstractNumId="8" w15:restartNumberingAfterBreak="0">
+    <w:nsid w:val="482C7D65"/>
+    <w:multiLevelType w:val="hybridMultilevel"/>
+    <w:tmpl w:val="CB1A2210"/>
+    <w:lvl w:ilvl="0" w:tplc="10090001">
+      <w:start w:val="1"/>
+      <w:numFmt w:val="bullet"/>
+      <w:lvlText w:val=""/>
+      <w:lvlJc w:val="left"/>
+      <w:pPr>
+        <w:ind w:left="720" w:hanging="360"/>
+      </w:pPr>
+      <w:rPr>
+        <w:rFonts w:ascii="Symbol" w:hAnsi="Symbol" w:hint="default"/>
+      </w:rPr>
+    </w:lvl>
+    <w:lvl w:ilvl="1" w:tplc="10090003" w:tentative="1">
+      <w:start w:val="1"/>
+      <w:numFmt w:val="bullet"/>
+      <w:lvlText w:val="o"/>
+      <w:lvlJc w:val="left"/>
+      <w:pPr>
+        <w:ind w:left="1440" w:hanging="360"/>
+      </w:pPr>
+      <w:rPr>
+        <w:rFonts w:ascii="Courier New" w:hAnsi="Courier New" w:cs="Courier New" w:hint="default"/>
+      </w:rPr>
+    </w:lvl>
+    <w:lvl w:ilvl="2" w:tplc="10090005" w:tentative="1">
+      <w:start w:val="1"/>
+      <w:numFmt w:val="bullet"/>
+      <w:lvlText w:val=""/>
+      <w:lvlJc w:val="left"/>
+      <w:pPr>
+        <w:ind w:left="2160" w:hanging="360"/>
+      </w:pPr>
+      <w:rPr>
+        <w:rFonts w:ascii="Wingdings" w:hAnsi="Wingdings" w:hint="default"/>
+      </w:rPr>
+    </w:lvl>
+    <w:lvl w:ilvl="3" w:tplc="10090001" w:tentative="1">
+      <w:start w:val="1"/>
+      <w:numFmt w:val="bullet"/>
+      <w:lvlText w:val=""/>
+      <w:lvlJc w:val="left"/>
+      <w:pPr>
+        <w:ind w:left="2880" w:hanging="360"/>
+      </w:pPr>
+      <w:rPr>
+        <w:rFonts w:ascii="Symbol" w:hAnsi="Symbol" w:hint="default"/>
+      </w:rPr>
+    </w:lvl>
+    <w:lvl w:ilvl="4" w:tplc="10090003" w:tentative="1">
+      <w:start w:val="1"/>
+      <w:numFmt w:val="bullet"/>
+      <w:lvlText w:val="o"/>
+      <w:lvlJc w:val="left"/>
+      <w:pPr>
+        <w:ind w:left="3600" w:hanging="360"/>
+      </w:pPr>
+      <w:rPr>
+        <w:rFonts w:ascii="Courier New" w:hAnsi="Courier New" w:cs="Courier New" w:hint="default"/>
+      </w:rPr>
+    </w:lvl>
+    <w:lvl w:ilvl="5" w:tplc="10090005" w:tentative="1">
+      <w:start w:val="1"/>
+      <w:numFmt w:val="bullet"/>
+      <w:lvlText w:val=""/>
+      <w:lvlJc w:val="left"/>
+      <w:pPr>
+        <w:ind w:left="4320" w:hanging="360"/>
+      </w:pPr>
+      <w:rPr>
+        <w:rFonts w:ascii="Wingdings" w:hAnsi="Wingdings" w:hint="default"/>
+      </w:rPr>
+    </w:lvl>
+    <w:lvl w:ilvl="6" w:tplc="10090001" w:tentative="1">
+      <w:start w:val="1"/>
+      <w:numFmt w:val="bullet"/>
+      <w:lvlText w:val=""/>
+      <w:lvlJc w:val="left"/>
+      <w:pPr>
+        <w:ind w:left="5040" w:hanging="360"/>
+      </w:pPr>
+      <w:rPr>
+        <w:rFonts w:ascii="Symbol" w:hAnsi="Symbol" w:hint="default"/>
+      </w:rPr>
+    </w:lvl>
+    <w:lvl w:ilvl="7" w:tplc="10090003" w:tentative="1">
+      <w:start w:val="1"/>
+      <w:numFmt w:val="bullet"/>
+      <w:lvlText w:val="o"/>
+      <w:lvlJc w:val="left"/>
+      <w:pPr>
+        <w:ind w:left="5760" w:hanging="360"/>
+      </w:pPr>
+      <w:rPr>
+        <w:rFonts w:ascii="Courier New" w:hAnsi="Courier New" w:cs="Courier New" w:hint="default"/>
+      </w:rPr>
+    </w:lvl>
+    <w:lvl w:ilvl="8" w:tplc="10090005" w:tentative="1">
+      <w:start w:val="1"/>
+      <w:numFmt w:val="bullet"/>
+      <w:lvlText w:val=""/>
+      <w:lvlJc w:val="left"/>
+      <w:pPr>
+        <w:ind w:left="6480" w:hanging="360"/>
+      </w:pPr>
+      <w:rPr>
+        <w:rFonts w:ascii="Wingdings" w:hAnsi="Wingdings" w:hint="default"/>
+      </w:rPr>
+    </w:lvl>
+  </w:abstractNum>
+  <w:abstractNum w:abstractNumId="9" w15:restartNumberingAfterBreak="0">
     <w:nsid w:val="58BA20C8"/>
     <w:multiLevelType w:val="hybridMultilevel"/>
     <w:tmpl w:val="998ABE2A"/>
@@ -2281,7 +3983,120 @@
       </w:rPr>
     </w:lvl>
   </w:abstractNum>
-  <w:abstractNum w:abstractNumId="7" w15:restartNumberingAfterBreak="0">
+  <w:abstractNum w:abstractNumId="10" w15:restartNumberingAfterBreak="0">
+    <w:nsid w:val="5BF766F1"/>
+    <w:multiLevelType w:val="hybridMultilevel"/>
+    <w:tmpl w:val="F832332E"/>
+    <w:lvl w:ilvl="0" w:tplc="10090001">
+      <w:start w:val="1"/>
+      <w:numFmt w:val="bullet"/>
+      <w:lvlText w:val=""/>
+      <w:lvlJc w:val="left"/>
+      <w:pPr>
+        <w:ind w:left="720" w:hanging="360"/>
+      </w:pPr>
+      <w:rPr>
+        <w:rFonts w:ascii="Symbol" w:hAnsi="Symbol" w:hint="default"/>
+      </w:rPr>
+    </w:lvl>
+    <w:lvl w:ilvl="1" w:tplc="10090003" w:tentative="1">
+      <w:start w:val="1"/>
+      <w:numFmt w:val="bullet"/>
+      <w:lvlText w:val="o"/>
+      <w:lvlJc w:val="left"/>
+      <w:pPr>
+        <w:ind w:left="1440" w:hanging="360"/>
+      </w:pPr>
+      <w:rPr>
+        <w:rFonts w:ascii="Courier New" w:hAnsi="Courier New" w:cs="Courier New" w:hint="default"/>
+      </w:rPr>
+    </w:lvl>
+    <w:lvl w:ilvl="2" w:tplc="10090005" w:tentative="1">
+      <w:start w:val="1"/>
+      <w:numFmt w:val="bullet"/>
+      <w:lvlText w:val=""/>
+      <w:lvlJc w:val="left"/>
+      <w:pPr>
+        <w:ind w:left="2160" w:hanging="360"/>
+      </w:pPr>
+      <w:rPr>
+        <w:rFonts w:ascii="Wingdings" w:hAnsi="Wingdings" w:hint="default"/>
+      </w:rPr>
+    </w:lvl>
+    <w:lvl w:ilvl="3" w:tplc="10090001" w:tentative="1">
+      <w:start w:val="1"/>
+      <w:numFmt w:val="bullet"/>
+      <w:lvlText w:val=""/>
+      <w:lvlJc w:val="left"/>
+      <w:pPr>
+        <w:ind w:left="2880" w:hanging="360"/>
+      </w:pPr>
+      <w:rPr>
+        <w:rFonts w:ascii="Symbol" w:hAnsi="Symbol" w:hint="default"/>
+      </w:rPr>
+    </w:lvl>
+    <w:lvl w:ilvl="4" w:tplc="10090003" w:tentative="1">
+      <w:start w:val="1"/>
+      <w:numFmt w:val="bullet"/>
+      <w:lvlText w:val="o"/>
+      <w:lvlJc w:val="left"/>
+      <w:pPr>
+        <w:ind w:left="3600" w:hanging="360"/>
+      </w:pPr>
+      <w:rPr>
+        <w:rFonts w:ascii="Courier New" w:hAnsi="Courier New" w:cs="Courier New" w:hint="default"/>
+      </w:rPr>
+    </w:lvl>
+    <w:lvl w:ilvl="5" w:tplc="10090005" w:tentative="1">
+      <w:start w:val="1"/>
+      <w:numFmt w:val="bullet"/>
+      <w:lvlText w:val=""/>
+      <w:lvlJc w:val="left"/>
+      <w:pPr>
+        <w:ind w:left="4320" w:hanging="360"/>
+      </w:pPr>
+      <w:rPr>
+        <w:rFonts w:ascii="Wingdings" w:hAnsi="Wingdings" w:hint="default"/>
+      </w:rPr>
+    </w:lvl>
+    <w:lvl w:ilvl="6" w:tplc="10090001" w:tentative="1">
+      <w:start w:val="1"/>
+      <w:numFmt w:val="bullet"/>
+      <w:lvlText w:val=""/>
+      <w:lvlJc w:val="left"/>
+      <w:pPr>
+        <w:ind w:left="5040" w:hanging="360"/>
+      </w:pPr>
+      <w:rPr>
+        <w:rFonts w:ascii="Symbol" w:hAnsi="Symbol" w:hint="default"/>
+      </w:rPr>
+    </w:lvl>
+    <w:lvl w:ilvl="7" w:tplc="10090003" w:tentative="1">
+      <w:start w:val="1"/>
+      <w:numFmt w:val="bullet"/>
+      <w:lvlText w:val="o"/>
+      <w:lvlJc w:val="left"/>
+      <w:pPr>
+        <w:ind w:left="5760" w:hanging="360"/>
+      </w:pPr>
+      <w:rPr>
+        <w:rFonts w:ascii="Courier New" w:hAnsi="Courier New" w:cs="Courier New" w:hint="default"/>
+      </w:rPr>
+    </w:lvl>
+    <w:lvl w:ilvl="8" w:tplc="10090005" w:tentative="1">
+      <w:start w:val="1"/>
+      <w:numFmt w:val="bullet"/>
+      <w:lvlText w:val=""/>
+      <w:lvlJc w:val="left"/>
+      <w:pPr>
+        <w:ind w:left="6480" w:hanging="360"/>
+      </w:pPr>
+      <w:rPr>
+        <w:rFonts w:ascii="Wingdings" w:hAnsi="Wingdings" w:hint="default"/>
+      </w:rPr>
+    </w:lvl>
+  </w:abstractNum>
+  <w:abstractNum w:abstractNumId="11" w15:restartNumberingAfterBreak="0">
     <w:nsid w:val="5DF83420"/>
     <w:multiLevelType w:val="hybridMultilevel"/>
     <w:tmpl w:val="D35AD8A8"/>
@@ -2394,7 +4209,120 @@
       </w:rPr>
     </w:lvl>
   </w:abstractNum>
-  <w:abstractNum w:abstractNumId="8" w15:restartNumberingAfterBreak="0">
+  <w:abstractNum w:abstractNumId="12" w15:restartNumberingAfterBreak="0">
+    <w:nsid w:val="60932D5F"/>
+    <w:multiLevelType w:val="hybridMultilevel"/>
+    <w:tmpl w:val="9F004C5E"/>
+    <w:lvl w:ilvl="0" w:tplc="10090001">
+      <w:start w:val="1"/>
+      <w:numFmt w:val="bullet"/>
+      <w:lvlText w:val=""/>
+      <w:lvlJc w:val="left"/>
+      <w:pPr>
+        <w:ind w:left="720" w:hanging="360"/>
+      </w:pPr>
+      <w:rPr>
+        <w:rFonts w:ascii="Symbol" w:hAnsi="Symbol" w:hint="default"/>
+      </w:rPr>
+    </w:lvl>
+    <w:lvl w:ilvl="1" w:tplc="10090003" w:tentative="1">
+      <w:start w:val="1"/>
+      <w:numFmt w:val="bullet"/>
+      <w:lvlText w:val="o"/>
+      <w:lvlJc w:val="left"/>
+      <w:pPr>
+        <w:ind w:left="1440" w:hanging="360"/>
+      </w:pPr>
+      <w:rPr>
+        <w:rFonts w:ascii="Courier New" w:hAnsi="Courier New" w:cs="Courier New" w:hint="default"/>
+      </w:rPr>
+    </w:lvl>
+    <w:lvl w:ilvl="2" w:tplc="10090005" w:tentative="1">
+      <w:start w:val="1"/>
+      <w:numFmt w:val="bullet"/>
+      <w:lvlText w:val=""/>
+      <w:lvlJc w:val="left"/>
+      <w:pPr>
+        <w:ind w:left="2160" w:hanging="360"/>
+      </w:pPr>
+      <w:rPr>
+        <w:rFonts w:ascii="Wingdings" w:hAnsi="Wingdings" w:hint="default"/>
+      </w:rPr>
+    </w:lvl>
+    <w:lvl w:ilvl="3" w:tplc="10090001" w:tentative="1">
+      <w:start w:val="1"/>
+      <w:numFmt w:val="bullet"/>
+      <w:lvlText w:val=""/>
+      <w:lvlJc w:val="left"/>
+      <w:pPr>
+        <w:ind w:left="2880" w:hanging="360"/>
+      </w:pPr>
+      <w:rPr>
+        <w:rFonts w:ascii="Symbol" w:hAnsi="Symbol" w:hint="default"/>
+      </w:rPr>
+    </w:lvl>
+    <w:lvl w:ilvl="4" w:tplc="10090003" w:tentative="1">
+      <w:start w:val="1"/>
+      <w:numFmt w:val="bullet"/>
+      <w:lvlText w:val="o"/>
+      <w:lvlJc w:val="left"/>
+      <w:pPr>
+        <w:ind w:left="3600" w:hanging="360"/>
+      </w:pPr>
+      <w:rPr>
+        <w:rFonts w:ascii="Courier New" w:hAnsi="Courier New" w:cs="Courier New" w:hint="default"/>
+      </w:rPr>
+    </w:lvl>
+    <w:lvl w:ilvl="5" w:tplc="10090005" w:tentative="1">
+      <w:start w:val="1"/>
+      <w:numFmt w:val="bullet"/>
+      <w:lvlText w:val=""/>
+      <w:lvlJc w:val="left"/>
+      <w:pPr>
+        <w:ind w:left="4320" w:hanging="360"/>
+      </w:pPr>
+      <w:rPr>
+        <w:rFonts w:ascii="Wingdings" w:hAnsi="Wingdings" w:hint="default"/>
+      </w:rPr>
+    </w:lvl>
+    <w:lvl w:ilvl="6" w:tplc="10090001" w:tentative="1">
+      <w:start w:val="1"/>
+      <w:numFmt w:val="bullet"/>
+      <w:lvlText w:val=""/>
+      <w:lvlJc w:val="left"/>
+      <w:pPr>
+        <w:ind w:left="5040" w:hanging="360"/>
+      </w:pPr>
+      <w:rPr>
+        <w:rFonts w:ascii="Symbol" w:hAnsi="Symbol" w:hint="default"/>
+      </w:rPr>
+    </w:lvl>
+    <w:lvl w:ilvl="7" w:tplc="10090003" w:tentative="1">
+      <w:start w:val="1"/>
+      <w:numFmt w:val="bullet"/>
+      <w:lvlText w:val="o"/>
+      <w:lvlJc w:val="left"/>
+      <w:pPr>
+        <w:ind w:left="5760" w:hanging="360"/>
+      </w:pPr>
+      <w:rPr>
+        <w:rFonts w:ascii="Courier New" w:hAnsi="Courier New" w:cs="Courier New" w:hint="default"/>
+      </w:rPr>
+    </w:lvl>
+    <w:lvl w:ilvl="8" w:tplc="10090005" w:tentative="1">
+      <w:start w:val="1"/>
+      <w:numFmt w:val="bullet"/>
+      <w:lvlText w:val=""/>
+      <w:lvlJc w:val="left"/>
+      <w:pPr>
+        <w:ind w:left="6480" w:hanging="360"/>
+      </w:pPr>
+      <w:rPr>
+        <w:rFonts w:ascii="Wingdings" w:hAnsi="Wingdings" w:hint="default"/>
+      </w:rPr>
+    </w:lvl>
+  </w:abstractNum>
+  <w:abstractNum w:abstractNumId="13" w15:restartNumberingAfterBreak="0">
     <w:nsid w:val="64D054CF"/>
     <w:multiLevelType w:val="hybridMultilevel"/>
     <w:tmpl w:val="597C4E7E"/>
@@ -2507,7 +4435,7 @@
       </w:rPr>
     </w:lvl>
   </w:abstractNum>
-  <w:abstractNum w:abstractNumId="9" w15:restartNumberingAfterBreak="0">
+  <w:abstractNum w:abstractNumId="14" w15:restartNumberingAfterBreak="0">
     <w:nsid w:val="64E02662"/>
     <w:multiLevelType w:val="hybridMultilevel"/>
     <w:tmpl w:val="D1C05CE0"/>
@@ -2620,7 +4548,120 @@
       </w:rPr>
     </w:lvl>
   </w:abstractNum>
-  <w:abstractNum w:abstractNumId="10" w15:restartNumberingAfterBreak="0">
+  <w:abstractNum w:abstractNumId="15" w15:restartNumberingAfterBreak="0">
+    <w:nsid w:val="68A55F7C"/>
+    <w:multiLevelType w:val="hybridMultilevel"/>
+    <w:tmpl w:val="DE120D22"/>
+    <w:lvl w:ilvl="0" w:tplc="10090001">
+      <w:start w:val="1"/>
+      <w:numFmt w:val="bullet"/>
+      <w:lvlText w:val=""/>
+      <w:lvlJc w:val="left"/>
+      <w:pPr>
+        <w:ind w:left="360" w:hanging="360"/>
+      </w:pPr>
+      <w:rPr>
+        <w:rFonts w:ascii="Symbol" w:hAnsi="Symbol" w:hint="default"/>
+      </w:rPr>
+    </w:lvl>
+    <w:lvl w:ilvl="1" w:tplc="10090003" w:tentative="1">
+      <w:start w:val="1"/>
+      <w:numFmt w:val="bullet"/>
+      <w:lvlText w:val="o"/>
+      <w:lvlJc w:val="left"/>
+      <w:pPr>
+        <w:ind w:left="1080" w:hanging="360"/>
+      </w:pPr>
+      <w:rPr>
+        <w:rFonts w:ascii="Courier New" w:hAnsi="Courier New" w:cs="Courier New" w:hint="default"/>
+      </w:rPr>
+    </w:lvl>
+    <w:lvl w:ilvl="2" w:tplc="10090005" w:tentative="1">
+      <w:start w:val="1"/>
+      <w:numFmt w:val="bullet"/>
+      <w:lvlText w:val=""/>
+      <w:lvlJc w:val="left"/>
+      <w:pPr>
+        <w:ind w:left="1800" w:hanging="360"/>
+      </w:pPr>
+      <w:rPr>
+        <w:rFonts w:ascii="Wingdings" w:hAnsi="Wingdings" w:hint="default"/>
+      </w:rPr>
+    </w:lvl>
+    <w:lvl w:ilvl="3" w:tplc="10090001" w:tentative="1">
+      <w:start w:val="1"/>
+      <w:numFmt w:val="bullet"/>
+      <w:lvlText w:val=""/>
+      <w:lvlJc w:val="left"/>
+      <w:pPr>
+        <w:ind w:left="2520" w:hanging="360"/>
+      </w:pPr>
+      <w:rPr>
+        <w:rFonts w:ascii="Symbol" w:hAnsi="Symbol" w:hint="default"/>
+      </w:rPr>
+    </w:lvl>
+    <w:lvl w:ilvl="4" w:tplc="10090003" w:tentative="1">
+      <w:start w:val="1"/>
+      <w:numFmt w:val="bullet"/>
+      <w:lvlText w:val="o"/>
+      <w:lvlJc w:val="left"/>
+      <w:pPr>
+        <w:ind w:left="3240" w:hanging="360"/>
+      </w:pPr>
+      <w:rPr>
+        <w:rFonts w:ascii="Courier New" w:hAnsi="Courier New" w:cs="Courier New" w:hint="default"/>
+      </w:rPr>
+    </w:lvl>
+    <w:lvl w:ilvl="5" w:tplc="10090005" w:tentative="1">
+      <w:start w:val="1"/>
+      <w:numFmt w:val="bullet"/>
+      <w:lvlText w:val=""/>
+      <w:lvlJc w:val="left"/>
+      <w:pPr>
+        <w:ind w:left="3960" w:hanging="360"/>
+      </w:pPr>
+      <w:rPr>
+        <w:rFonts w:ascii="Wingdings" w:hAnsi="Wingdings" w:hint="default"/>
+      </w:rPr>
+    </w:lvl>
+    <w:lvl w:ilvl="6" w:tplc="10090001" w:tentative="1">
+      <w:start w:val="1"/>
+      <w:numFmt w:val="bullet"/>
+      <w:lvlText w:val=""/>
+      <w:lvlJc w:val="left"/>
+      <w:pPr>
+        <w:ind w:left="4680" w:hanging="360"/>
+      </w:pPr>
+      <w:rPr>
+        <w:rFonts w:ascii="Symbol" w:hAnsi="Symbol" w:hint="default"/>
+      </w:rPr>
+    </w:lvl>
+    <w:lvl w:ilvl="7" w:tplc="10090003" w:tentative="1">
+      <w:start w:val="1"/>
+      <w:numFmt w:val="bullet"/>
+      <w:lvlText w:val="o"/>
+      <w:lvlJc w:val="left"/>
+      <w:pPr>
+        <w:ind w:left="5400" w:hanging="360"/>
+      </w:pPr>
+      <w:rPr>
+        <w:rFonts w:ascii="Courier New" w:hAnsi="Courier New" w:cs="Courier New" w:hint="default"/>
+      </w:rPr>
+    </w:lvl>
+    <w:lvl w:ilvl="8" w:tplc="10090005" w:tentative="1">
+      <w:start w:val="1"/>
+      <w:numFmt w:val="bullet"/>
+      <w:lvlText w:val=""/>
+      <w:lvlJc w:val="left"/>
+      <w:pPr>
+        <w:ind w:left="6120" w:hanging="360"/>
+      </w:pPr>
+      <w:rPr>
+        <w:rFonts w:ascii="Wingdings" w:hAnsi="Wingdings" w:hint="default"/>
+      </w:rPr>
+    </w:lvl>
+  </w:abstractNum>
+  <w:abstractNum w:abstractNumId="16" w15:restartNumberingAfterBreak="0">
     <w:nsid w:val="6C4E34EF"/>
     <w:multiLevelType w:val="hybridMultilevel"/>
     <w:tmpl w:val="03E0F660"/>
@@ -2733,7 +4774,7 @@
       </w:rPr>
     </w:lvl>
   </w:abstractNum>
-  <w:abstractNum w:abstractNumId="11" w15:restartNumberingAfterBreak="0">
+  <w:abstractNum w:abstractNumId="17" w15:restartNumberingAfterBreak="0">
     <w:nsid w:val="708B565F"/>
     <w:multiLevelType w:val="hybridMultilevel"/>
     <w:tmpl w:val="694C017A"/>
@@ -2846,7 +4887,206 @@
       </w:rPr>
     </w:lvl>
   </w:abstractNum>
-  <w:abstractNum w:abstractNumId="12" w15:restartNumberingAfterBreak="0">
+  <w:abstractNum w:abstractNumId="18" w15:restartNumberingAfterBreak="0">
+    <w:nsid w:val="758C466D"/>
+    <w:multiLevelType w:val="multilevel"/>
+    <w:tmpl w:val="1009001F"/>
+    <w:lvl w:ilvl="0">
+      <w:start w:val="1"/>
+      <w:numFmt w:val="decimal"/>
+      <w:lvlText w:val="%1."/>
+      <w:lvlJc w:val="left"/>
+      <w:pPr>
+        <w:ind w:left="360" w:hanging="360"/>
+      </w:pPr>
+    </w:lvl>
+    <w:lvl w:ilvl="1">
+      <w:start w:val="1"/>
+      <w:numFmt w:val="decimal"/>
+      <w:lvlText w:val="%1.%2."/>
+      <w:lvlJc w:val="left"/>
+      <w:pPr>
+        <w:ind w:left="792" w:hanging="432"/>
+      </w:pPr>
+    </w:lvl>
+    <w:lvl w:ilvl="2">
+      <w:start w:val="1"/>
+      <w:numFmt w:val="decimal"/>
+      <w:lvlText w:val="%1.%2.%3."/>
+      <w:lvlJc w:val="left"/>
+      <w:pPr>
+        <w:ind w:left="1224" w:hanging="504"/>
+      </w:pPr>
+    </w:lvl>
+    <w:lvl w:ilvl="3">
+      <w:start w:val="1"/>
+      <w:numFmt w:val="decimal"/>
+      <w:lvlText w:val="%1.%2.%3.%4."/>
+      <w:lvlJc w:val="left"/>
+      <w:pPr>
+        <w:ind w:left="1728" w:hanging="648"/>
+      </w:pPr>
+    </w:lvl>
+    <w:lvl w:ilvl="4">
+      <w:start w:val="1"/>
+      <w:numFmt w:val="decimal"/>
+      <w:lvlText w:val="%1.%2.%3.%4.%5."/>
+      <w:lvlJc w:val="left"/>
+      <w:pPr>
+        <w:ind w:left="2232" w:hanging="792"/>
+      </w:pPr>
+    </w:lvl>
+    <w:lvl w:ilvl="5">
+      <w:start w:val="1"/>
+      <w:numFmt w:val="decimal"/>
+      <w:lvlText w:val="%1.%2.%3.%4.%5.%6."/>
+      <w:lvlJc w:val="left"/>
+      <w:pPr>
+        <w:ind w:left="2736" w:hanging="936"/>
+      </w:pPr>
+    </w:lvl>
+    <w:lvl w:ilvl="6">
+      <w:start w:val="1"/>
+      <w:numFmt w:val="decimal"/>
+      <w:lvlText w:val="%1.%2.%3.%4.%5.%6.%7."/>
+      <w:lvlJc w:val="left"/>
+      <w:pPr>
+        <w:ind w:left="3240" w:hanging="1080"/>
+      </w:pPr>
+    </w:lvl>
+    <w:lvl w:ilvl="7">
+      <w:start w:val="1"/>
+      <w:numFmt w:val="decimal"/>
+      <w:lvlText w:val="%1.%2.%3.%4.%5.%6.%7.%8."/>
+      <w:lvlJc w:val="left"/>
+      <w:pPr>
+        <w:ind w:left="3744" w:hanging="1224"/>
+      </w:pPr>
+    </w:lvl>
+    <w:lvl w:ilvl="8">
+      <w:start w:val="1"/>
+      <w:numFmt w:val="decimal"/>
+      <w:lvlText w:val="%1.%2.%3.%4.%5.%6.%7.%8.%9."/>
+      <w:lvlJc w:val="left"/>
+      <w:pPr>
+        <w:ind w:left="4320" w:hanging="1440"/>
+      </w:pPr>
+    </w:lvl>
+  </w:abstractNum>
+  <w:abstractNum w:abstractNumId="19" w15:restartNumberingAfterBreak="0">
+    <w:nsid w:val="7C2A2866"/>
+    <w:multiLevelType w:val="hybridMultilevel"/>
+    <w:tmpl w:val="F62A5308"/>
+    <w:lvl w:ilvl="0" w:tplc="10090001">
+      <w:start w:val="1"/>
+      <w:numFmt w:val="bullet"/>
+      <w:lvlText w:val=""/>
+      <w:lvlJc w:val="left"/>
+      <w:pPr>
+        <w:ind w:left="720" w:hanging="360"/>
+      </w:pPr>
+      <w:rPr>
+        <w:rFonts w:ascii="Symbol" w:hAnsi="Symbol" w:hint="default"/>
+      </w:rPr>
+    </w:lvl>
+    <w:lvl w:ilvl="1" w:tplc="FFFFFFFF" w:tentative="1">
+      <w:start w:val="1"/>
+      <w:numFmt w:val="bullet"/>
+      <w:lvlText w:val="o"/>
+      <w:lvlJc w:val="left"/>
+      <w:pPr>
+        <w:ind w:left="1440" w:hanging="360"/>
+      </w:pPr>
+      <w:rPr>
+        <w:rFonts w:ascii="Courier New" w:hAnsi="Courier New" w:cs="Courier New" w:hint="default"/>
+      </w:rPr>
+    </w:lvl>
+    <w:lvl w:ilvl="2" w:tplc="FFFFFFFF" w:tentative="1">
+      <w:start w:val="1"/>
+      <w:numFmt w:val="bullet"/>
+      <w:lvlText w:val=""/>
+      <w:lvlJc w:val="left"/>
+      <w:pPr>
+        <w:ind w:left="2160" w:hanging="360"/>
+      </w:pPr>
+      <w:rPr>
+        <w:rFonts w:ascii="Wingdings" w:hAnsi="Wingdings" w:hint="default"/>
+      </w:rPr>
+    </w:lvl>
+    <w:lvl w:ilvl="3" w:tplc="FFFFFFFF" w:tentative="1">
+      <w:start w:val="1"/>
+      <w:numFmt w:val="bullet"/>
+      <w:lvlText w:val=""/>
+      <w:lvlJc w:val="left"/>
+      <w:pPr>
+        <w:ind w:left="2880" w:hanging="360"/>
+      </w:pPr>
+      <w:rPr>
+        <w:rFonts w:ascii="Symbol" w:hAnsi="Symbol" w:hint="default"/>
+      </w:rPr>
+    </w:lvl>
+    <w:lvl w:ilvl="4" w:tplc="FFFFFFFF" w:tentative="1">
+      <w:start w:val="1"/>
+      <w:numFmt w:val="bullet"/>
+      <w:lvlText w:val="o"/>
+      <w:lvlJc w:val="left"/>
+      <w:pPr>
+        <w:ind w:left="3600" w:hanging="360"/>
+      </w:pPr>
+      <w:rPr>
+        <w:rFonts w:ascii="Courier New" w:hAnsi="Courier New" w:cs="Courier New" w:hint="default"/>
+      </w:rPr>
+    </w:lvl>
+    <w:lvl w:ilvl="5" w:tplc="FFFFFFFF" w:tentative="1">
+      <w:start w:val="1"/>
+      <w:numFmt w:val="bullet"/>
+      <w:lvlText w:val=""/>
+      <w:lvlJc w:val="left"/>
+      <w:pPr>
+        <w:ind w:left="4320" w:hanging="360"/>
+      </w:pPr>
+      <w:rPr>
+        <w:rFonts w:ascii="Wingdings" w:hAnsi="Wingdings" w:hint="default"/>
+      </w:rPr>
+    </w:lvl>
+    <w:lvl w:ilvl="6" w:tplc="FFFFFFFF" w:tentative="1">
+      <w:start w:val="1"/>
+      <w:numFmt w:val="bullet"/>
+      <w:lvlText w:val=""/>
+      <w:lvlJc w:val="left"/>
+      <w:pPr>
+        <w:ind w:left="5040" w:hanging="360"/>
+      </w:pPr>
+      <w:rPr>
+        <w:rFonts w:ascii="Symbol" w:hAnsi="Symbol" w:hint="default"/>
+      </w:rPr>
+    </w:lvl>
+    <w:lvl w:ilvl="7" w:tplc="FFFFFFFF" w:tentative="1">
+      <w:start w:val="1"/>
+      <w:numFmt w:val="bullet"/>
+      <w:lvlText w:val="o"/>
+      <w:lvlJc w:val="left"/>
+      <w:pPr>
+        <w:ind w:left="5760" w:hanging="360"/>
+      </w:pPr>
+      <w:rPr>
+        <w:rFonts w:ascii="Courier New" w:hAnsi="Courier New" w:cs="Courier New" w:hint="default"/>
+      </w:rPr>
+    </w:lvl>
+    <w:lvl w:ilvl="8" w:tplc="FFFFFFFF" w:tentative="1">
+      <w:start w:val="1"/>
+      <w:numFmt w:val="bullet"/>
+      <w:lvlText w:val=""/>
+      <w:lvlJc w:val="left"/>
+      <w:pPr>
+        <w:ind w:left="6480" w:hanging="360"/>
+      </w:pPr>
+      <w:rPr>
+        <w:rFonts w:ascii="Wingdings" w:hAnsi="Wingdings" w:hint="default"/>
+      </w:rPr>
+    </w:lvl>
+  </w:abstractNum>
+  <w:abstractNum w:abstractNumId="20" w15:restartNumberingAfterBreak="0">
     <w:nsid w:val="7F0F24AB"/>
     <w:multiLevelType w:val="hybridMultilevel"/>
     <w:tmpl w:val="FC7E2588"/>
@@ -2960,43 +5200,67 @@
     </w:lvl>
   </w:abstractNum>
   <w:num w:numId="1" w16cid:durableId="1149591375">
+    <w:abstractNumId w:val="3"/>
+  </w:num>
+  <w:num w:numId="2" w16cid:durableId="470438734">
     <w:abstractNumId w:val="1"/>
   </w:num>
-  <w:num w:numId="2" w16cid:durableId="470438734">
+  <w:num w:numId="3" w16cid:durableId="1791051709">
+    <w:abstractNumId w:val="9"/>
+  </w:num>
+  <w:num w:numId="4" w16cid:durableId="1228734536">
+    <w:abstractNumId w:val="16"/>
+  </w:num>
+  <w:num w:numId="5" w16cid:durableId="531769842">
+    <w:abstractNumId w:val="13"/>
+  </w:num>
+  <w:num w:numId="6" w16cid:durableId="104815553">
+    <w:abstractNumId w:val="6"/>
+  </w:num>
+  <w:num w:numId="7" w16cid:durableId="1490905561">
+    <w:abstractNumId w:val="20"/>
+  </w:num>
+  <w:num w:numId="8" w16cid:durableId="819348049">
+    <w:abstractNumId w:val="17"/>
+  </w:num>
+  <w:num w:numId="9" w16cid:durableId="1070814724">
+    <w:abstractNumId w:val="4"/>
+  </w:num>
+  <w:num w:numId="10" w16cid:durableId="652610575">
+    <w:abstractNumId w:val="11"/>
+  </w:num>
+  <w:num w:numId="11" w16cid:durableId="1641493568">
+    <w:abstractNumId w:val="5"/>
+  </w:num>
+  <w:num w:numId="12" w16cid:durableId="1019702797">
+    <w:abstractNumId w:val="7"/>
+  </w:num>
+  <w:num w:numId="13" w16cid:durableId="2144348900">
+    <w:abstractNumId w:val="14"/>
+  </w:num>
+  <w:num w:numId="14" w16cid:durableId="1398627328">
+    <w:abstractNumId w:val="2"/>
+  </w:num>
+  <w:num w:numId="15" w16cid:durableId="2061705013">
+    <w:abstractNumId w:val="12"/>
+  </w:num>
+  <w:num w:numId="16" w16cid:durableId="277491014">
     <w:abstractNumId w:val="0"/>
   </w:num>
-  <w:num w:numId="3" w16cid:durableId="1791051709">
-    <w:abstractNumId w:val="6"/>
+  <w:num w:numId="17" w16cid:durableId="850411068">
+    <w:abstractNumId w:val="8"/>
   </w:num>
-  <w:num w:numId="4" w16cid:durableId="1228734536">
+  <w:num w:numId="18" w16cid:durableId="424958117">
+    <w:abstractNumId w:val="19"/>
+  </w:num>
+  <w:num w:numId="19" w16cid:durableId="1959020417">
     <w:abstractNumId w:val="10"/>
   </w:num>
-  <w:num w:numId="5" w16cid:durableId="531769842">
-    <w:abstractNumId w:val="8"/>
+  <w:num w:numId="20" w16cid:durableId="61830007">
+    <w:abstractNumId w:val="18"/>
   </w:num>
-  <w:num w:numId="6" w16cid:durableId="104815553">
-    <w:abstractNumId w:val="4"/>
-  </w:num>
-  <w:num w:numId="7" w16cid:durableId="1490905561">
-    <w:abstractNumId w:val="12"/>
-  </w:num>
-  <w:num w:numId="8" w16cid:durableId="819348049">
-    <w:abstractNumId w:val="11"/>
-  </w:num>
-  <w:num w:numId="9" w16cid:durableId="1070814724">
-    <w:abstractNumId w:val="2"/>
-  </w:num>
-  <w:num w:numId="10" w16cid:durableId="652610575">
-    <w:abstractNumId w:val="7"/>
-  </w:num>
-  <w:num w:numId="11" w16cid:durableId="1641493568">
-    <w:abstractNumId w:val="3"/>
-  </w:num>
-  <w:num w:numId="12" w16cid:durableId="1019702797">
-    <w:abstractNumId w:val="5"/>
-  </w:num>
-  <w:num w:numId="13" w16cid:durableId="2144348900">
-    <w:abstractNumId w:val="9"/>
+  <w:num w:numId="21" w16cid:durableId="2077051404">
+    <w:abstractNumId w:val="15"/>
   </w:num>
 </w:numbering>
 </file>

</xml_diff>